<commit_message>
v1.1.23 - grey-out the "START" buttons when disconnected
</commit_message>
<xml_diff>
--- a/FlowWorks_Help.docx
+++ b/FlowWorks_Help.docx
@@ -30,6 +30,10 @@
     <w:p>
       <w:pPr>
         <w:pStyle w:val="Heading3"/>
+        <w:numPr>
+          <w:ilvl w:val="2"/>
+          <w:numId w:val="2"/>
+        </w:numPr>
         <w:bidi w:val="0"/>
         <w:spacing w:lineRule="auto" w:line="240"/>
         <w:jc w:val="center"/>
@@ -58,6 +62,10 @@
     <w:p>
       <w:pPr>
         <w:pStyle w:val="Heading2"/>
+        <w:numPr>
+          <w:ilvl w:val="1"/>
+          <w:numId w:val="2"/>
+        </w:numPr>
         <w:bidi w:val="0"/>
         <w:jc w:val="left"/>
         <w:rPr/>
@@ -82,6 +90,10 @@
     <w:p>
       <w:pPr>
         <w:pStyle w:val="Heading2"/>
+        <w:numPr>
+          <w:ilvl w:val="1"/>
+          <w:numId w:val="2"/>
+        </w:numPr>
         <w:bidi w:val="0"/>
         <w:jc w:val="left"/>
         <w:rPr/>
@@ -129,6 +141,10 @@
     <w:p>
       <w:pPr>
         <w:pStyle w:val="Heading2"/>
+        <w:numPr>
+          <w:ilvl w:val="1"/>
+          <w:numId w:val="2"/>
+        </w:numPr>
         <w:bidi w:val="0"/>
         <w:jc w:val="left"/>
         <w:rPr/>
@@ -170,7 +186,7 @@
             </wp:positionV>
             <wp:extent cx="4757420" cy="3303270"/>
             <wp:effectExtent l="0" t="0" r="0" b="0"/>
-            <wp:wrapSquare wrapText="largest"/>
+            <wp:wrapTopAndBottom/>
             <wp:docPr id="1" name="Image1" descr=""/>
             <wp:cNvGraphicFramePr>
               <a:graphicFrameLocks xmlns:a="http://schemas.openxmlformats.org/drawingml/2006/main" noChangeAspect="1"/>
@@ -348,15 +364,7 @@
       </w:pPr>
       <w:r>
         <w:rPr/>
-        <w:t xml:space="preserve">Notice certain things can be controlled </w:t>
-      </w:r>
-      <w:r>
-        <w:rPr/>
-        <w:t>from this screen</w:t>
-      </w:r>
-      <w:r>
-        <w:rPr/>
-        <w:t>:</w:t>
+        <w:t>Notice certain things can be controlled from this screen:</w:t>
       </w:r>
     </w:p>
     <w:p>
@@ -364,7 +372,7 @@
         <w:pStyle w:val="TextBody"/>
         <w:numPr>
           <w:ilvl w:val="0"/>
-          <w:numId w:val="2"/>
+          <w:numId w:val="3"/>
         </w:numPr>
         <w:bidi w:val="0"/>
         <w:jc w:val="left"/>
@@ -384,7 +392,7 @@
         <w:pStyle w:val="TextBody"/>
         <w:numPr>
           <w:ilvl w:val="0"/>
-          <w:numId w:val="2"/>
+          <w:numId w:val="3"/>
         </w:numPr>
         <w:bidi w:val="0"/>
         <w:jc w:val="left"/>
@@ -400,7 +408,7 @@
         <w:pStyle w:val="TextBody"/>
         <w:numPr>
           <w:ilvl w:val="0"/>
-          <w:numId w:val="2"/>
+          <w:numId w:val="3"/>
         </w:numPr>
         <w:bidi w:val="0"/>
         <w:jc w:val="left"/>
@@ -416,7 +424,7 @@
         <w:pStyle w:val="TextBody"/>
         <w:numPr>
           <w:ilvl w:val="0"/>
-          <w:numId w:val="2"/>
+          <w:numId w:val="3"/>
         </w:numPr>
         <w:bidi w:val="0"/>
         <w:jc w:val="left"/>
@@ -436,7 +444,7 @@
         <w:pStyle w:val="TextBody"/>
         <w:numPr>
           <w:ilvl w:val="0"/>
-          <w:numId w:val="2"/>
+          <w:numId w:val="3"/>
         </w:numPr>
         <w:bidi w:val="0"/>
         <w:jc w:val="left"/>
@@ -456,7 +464,7 @@
         <w:pStyle w:val="TextBody"/>
         <w:numPr>
           <w:ilvl w:val="0"/>
-          <w:numId w:val="2"/>
+          <w:numId w:val="3"/>
         </w:numPr>
         <w:bidi w:val="0"/>
         <w:jc w:val="left"/>
@@ -490,6 +498,10 @@
     <w:p>
       <w:pPr>
         <w:pStyle w:val="Heading2"/>
+        <w:numPr>
+          <w:ilvl w:val="1"/>
+          <w:numId w:val="2"/>
+        </w:numPr>
         <w:bidi w:val="0"/>
         <w:jc w:val="left"/>
         <w:rPr/>
@@ -515,11 +527,7 @@
       </w:pPr>
       <w:r>
         <w:rPr/>
-        <w:t xml:space="preserve">The </w:t>
-      </w:r>
-      <w:r>
-        <w:rPr/>
-        <w:t xml:space="preserve">FlowWorks app can download Firmware to the FlowLite product from the main screen.   Before starting this process, an Atmel ICE (link: </w:t>
+        <w:t xml:space="preserve">The FlowWorks app can download Firmware to the FlowLite product from the main screen.   Before starting this process, an Atmel ICE (link: </w:t>
       </w:r>
       <w:hyperlink r:id="rId4">
         <w:r>
@@ -561,6 +569,10 @@
     <w:p>
       <w:pPr>
         <w:pStyle w:val="Heading2"/>
+        <w:numPr>
+          <w:ilvl w:val="1"/>
+          <w:numId w:val="2"/>
+        </w:numPr>
         <w:bidi w:val="0"/>
         <w:jc w:val="left"/>
         <w:rPr/>
@@ -591,6 +603,10 @@
     <w:p>
       <w:pPr>
         <w:pStyle w:val="Heading2"/>
+        <w:numPr>
+          <w:ilvl w:val="1"/>
+          <w:numId w:val="2"/>
+        </w:numPr>
         <w:bidi w:val="0"/>
         <w:jc w:val="left"/>
         <w:rPr/>
@@ -616,7 +632,101 @@
       </w:pPr>
       <w:r>
         <w:rPr/>
-        <w:t>The Simulation button brings up a simulation of the Screens that appear on the FlowLite during operation.  Note that although the screens are only replicas of the actual FlowLite screens, all the buttons and controls are ACTIVE on the simulation.  The Simulation can be used when the FlowLite screen is unavailable and for testing.  All the controls on the Simulation screens should exactly replicate the actions taken when pushing buttons on the actual FlowLite screen.  The only controls not replicated in the “Simulation” screens are the rotary knobs to control FiO2 and Baby Pressure.</w:t>
+        <w:t xml:space="preserve">The Simulation button brings up a simulation of the Screens that appear on the FlowLite during operation.  </w:t>
+      </w:r>
+    </w:p>
+    <w:p>
+      <w:pPr>
+        <w:pStyle w:val="TextBody"/>
+        <w:bidi w:val="0"/>
+        <w:spacing w:before="0" w:after="140"/>
+        <w:jc w:val="left"/>
+        <w:rPr/>
+      </w:pPr>
+      <w:r>
+        <w:rPr/>
+        <w:drawing>
+          <wp:anchor behindDoc="0" distT="0" distB="0" distL="0" distR="0" simplePos="0" locked="0" layoutInCell="0" allowOverlap="1" relativeHeight="3">
+            <wp:simplePos x="0" y="0"/>
+            <wp:positionH relativeFrom="column">
+              <wp:posOffset>897890</wp:posOffset>
+            </wp:positionH>
+            <wp:positionV relativeFrom="paragraph">
+              <wp:posOffset>13970</wp:posOffset>
+            </wp:positionV>
+            <wp:extent cx="4490720" cy="2694305"/>
+            <wp:effectExtent l="0" t="0" r="0" b="0"/>
+            <wp:wrapTopAndBottom/>
+            <wp:docPr id="2" name="Image2" descr=""/>
+            <wp:cNvGraphicFramePr>
+              <a:graphicFrameLocks xmlns:a="http://schemas.openxmlformats.org/drawingml/2006/main" noChangeAspect="1"/>
+            </wp:cNvGraphicFramePr>
+            <a:graphic xmlns:a="http://schemas.openxmlformats.org/drawingml/2006/main">
+              <a:graphicData uri="http://schemas.openxmlformats.org/drawingml/2006/picture">
+                <pic:pic xmlns:pic="http://schemas.openxmlformats.org/drawingml/2006/picture">
+                  <pic:nvPicPr>
+                    <pic:cNvPr id="2" name="Image2" descr=""/>
+                    <pic:cNvPicPr>
+                      <a:picLocks noChangeAspect="1" noChangeArrowheads="1"/>
+                    </pic:cNvPicPr>
+                  </pic:nvPicPr>
+                  <pic:blipFill>
+                    <a:blip r:embed="rId5"/>
+                    <a:stretch>
+                      <a:fillRect/>
+                    </a:stretch>
+                  </pic:blipFill>
+                  <pic:spPr bwMode="auto">
+                    <a:xfrm>
+                      <a:off x="0" y="0"/>
+                      <a:ext cx="4490720" cy="2694305"/>
+                    </a:xfrm>
+                    <a:prstGeom prst="rect">
+                      <a:avLst/>
+                    </a:prstGeom>
+                  </pic:spPr>
+                </pic:pic>
+              </a:graphicData>
+            </a:graphic>
+          </wp:anchor>
+        </w:drawing>
+      </w:r>
+    </w:p>
+    <w:p>
+      <w:pPr>
+        <w:pStyle w:val="TextBody"/>
+        <w:bidi w:val="0"/>
+        <w:spacing w:before="0" w:after="140"/>
+        <w:jc w:val="left"/>
+        <w:rPr/>
+      </w:pPr>
+      <w:r>
+        <w:rPr/>
+        <w:t xml:space="preserve">Note that although the screens are only replicas of the actual FlowLite screens, all the buttons and controls are ACTIVE on the simulation, </w:t>
+      </w:r>
+      <w:r>
+        <w:rPr/>
+        <w:t>as long as the FlowLite machine is connected by USB</w:t>
+      </w:r>
+      <w:r>
+        <w:rPr/>
+        <w:t xml:space="preserve">.  The Simulation can be used when the FlowLite screen is unavailable and for testing.  All the controls on the Simulation screens should exactly replicate the actions taken when pushing buttons on the actual FlowLite screen.  </w:t>
+      </w:r>
+      <w:r>
+        <w:rPr/>
+        <w:t>T</w:t>
+      </w:r>
+      <w:r>
+        <w:rPr/>
+        <w:t xml:space="preserve">he rotary knobs to control FiO2 and Baby Pressure </w:t>
+      </w:r>
+      <w:r>
+        <w:rPr/>
+        <w:t>are</w:t>
+      </w:r>
+      <w:r>
+        <w:rPr/>
+        <w:t xml:space="preserve"> not replicated in the “Simulation” screens. </w:t>
       </w:r>
     </w:p>
     <w:sectPr>
@@ -626,6 +736,7 @@
       <w:pgNumType w:fmt="decimal"/>
       <w:formProt w:val="false"/>
       <w:textDirection w:val="lrTb"/>
+      <w:docGrid w:type="default" w:linePitch="100" w:charSpace="0"/>
     </w:sectPr>
   </w:body>
 </w:document>
@@ -757,6 +868,125 @@
   <w:abstractNum w:abstractNumId="2">
     <w:lvl w:ilvl="0">
       <w:start w:val="1"/>
+      <w:numFmt w:val="none"/>
+      <w:suff w:val="nothing"/>
+      <w:lvlText w:val=""/>
+      <w:lvlJc w:val="left"/>
+      <w:pPr>
+        <w:tabs>
+          <w:tab w:val="num" w:pos="0"/>
+        </w:tabs>
+        <w:ind w:left="0" w:hanging="0"/>
+      </w:pPr>
+    </w:lvl>
+    <w:lvl w:ilvl="1">
+      <w:start w:val="1"/>
+      <w:numFmt w:val="none"/>
+      <w:suff w:val="nothing"/>
+      <w:lvlText w:val=""/>
+      <w:lvlJc w:val="left"/>
+      <w:pPr>
+        <w:tabs>
+          <w:tab w:val="num" w:pos="0"/>
+        </w:tabs>
+        <w:ind w:left="0" w:hanging="0"/>
+      </w:pPr>
+    </w:lvl>
+    <w:lvl w:ilvl="2">
+      <w:start w:val="1"/>
+      <w:numFmt w:val="none"/>
+      <w:suff w:val="nothing"/>
+      <w:lvlText w:val=""/>
+      <w:lvlJc w:val="left"/>
+      <w:pPr>
+        <w:tabs>
+          <w:tab w:val="num" w:pos="0"/>
+        </w:tabs>
+        <w:ind w:left="0" w:hanging="0"/>
+      </w:pPr>
+    </w:lvl>
+    <w:lvl w:ilvl="3">
+      <w:start w:val="1"/>
+      <w:numFmt w:val="none"/>
+      <w:suff w:val="nothing"/>
+      <w:lvlText w:val=""/>
+      <w:lvlJc w:val="left"/>
+      <w:pPr>
+        <w:tabs>
+          <w:tab w:val="num" w:pos="0"/>
+        </w:tabs>
+        <w:ind w:left="0" w:hanging="0"/>
+      </w:pPr>
+    </w:lvl>
+    <w:lvl w:ilvl="4">
+      <w:start w:val="1"/>
+      <w:numFmt w:val="none"/>
+      <w:suff w:val="nothing"/>
+      <w:lvlText w:val=""/>
+      <w:lvlJc w:val="left"/>
+      <w:pPr>
+        <w:tabs>
+          <w:tab w:val="num" w:pos="0"/>
+        </w:tabs>
+        <w:ind w:left="0" w:hanging="0"/>
+      </w:pPr>
+    </w:lvl>
+    <w:lvl w:ilvl="5">
+      <w:start w:val="1"/>
+      <w:numFmt w:val="none"/>
+      <w:suff w:val="nothing"/>
+      <w:lvlText w:val=""/>
+      <w:lvlJc w:val="left"/>
+      <w:pPr>
+        <w:tabs>
+          <w:tab w:val="num" w:pos="0"/>
+        </w:tabs>
+        <w:ind w:left="0" w:hanging="0"/>
+      </w:pPr>
+    </w:lvl>
+    <w:lvl w:ilvl="6">
+      <w:start w:val="1"/>
+      <w:numFmt w:val="none"/>
+      <w:suff w:val="nothing"/>
+      <w:lvlText w:val=""/>
+      <w:lvlJc w:val="left"/>
+      <w:pPr>
+        <w:tabs>
+          <w:tab w:val="num" w:pos="0"/>
+        </w:tabs>
+        <w:ind w:left="0" w:hanging="0"/>
+      </w:pPr>
+    </w:lvl>
+    <w:lvl w:ilvl="7">
+      <w:start w:val="1"/>
+      <w:numFmt w:val="none"/>
+      <w:suff w:val="nothing"/>
+      <w:lvlText w:val=""/>
+      <w:lvlJc w:val="left"/>
+      <w:pPr>
+        <w:tabs>
+          <w:tab w:val="num" w:pos="0"/>
+        </w:tabs>
+        <w:ind w:left="0" w:hanging="0"/>
+      </w:pPr>
+    </w:lvl>
+    <w:lvl w:ilvl="8">
+      <w:start w:val="1"/>
+      <w:numFmt w:val="none"/>
+      <w:suff w:val="nothing"/>
+      <w:lvlText w:val=""/>
+      <w:lvlJc w:val="left"/>
+      <w:pPr>
+        <w:tabs>
+          <w:tab w:val="num" w:pos="0"/>
+        </w:tabs>
+        <w:ind w:left="0" w:hanging="0"/>
+      </w:pPr>
+    </w:lvl>
+  </w:abstractNum>
+  <w:abstractNum w:abstractNumId="3">
+    <w:lvl w:ilvl="0">
+      <w:start w:val="1"/>
       <w:numFmt w:val="lowerLetter"/>
       <w:lvlText w:val="%1)"/>
       <w:lvlJc w:val="left"/>
@@ -766,7 +996,6 @@
         </w:tabs>
         <w:ind w:left="720" w:hanging="360"/>
       </w:pPr>
-      <w:rPr/>
     </w:lvl>
     <w:lvl w:ilvl="1">
       <w:start w:val="1"/>
@@ -779,7 +1008,6 @@
         </w:tabs>
         <w:ind w:left="1080" w:hanging="360"/>
       </w:pPr>
-      <w:rPr/>
     </w:lvl>
     <w:lvl w:ilvl="2">
       <w:start w:val="1"/>
@@ -792,7 +1020,6 @@
         </w:tabs>
         <w:ind w:left="1440" w:hanging="360"/>
       </w:pPr>
-      <w:rPr/>
     </w:lvl>
     <w:lvl w:ilvl="3">
       <w:start w:val="1"/>
@@ -805,7 +1032,6 @@
         </w:tabs>
         <w:ind w:left="1800" w:hanging="360"/>
       </w:pPr>
-      <w:rPr/>
     </w:lvl>
     <w:lvl w:ilvl="4">
       <w:start w:val="1"/>
@@ -818,7 +1044,6 @@
         </w:tabs>
         <w:ind w:left="2160" w:hanging="360"/>
       </w:pPr>
-      <w:rPr/>
     </w:lvl>
     <w:lvl w:ilvl="5">
       <w:start w:val="1"/>
@@ -831,7 +1056,6 @@
         </w:tabs>
         <w:ind w:left="2520" w:hanging="360"/>
       </w:pPr>
-      <w:rPr/>
     </w:lvl>
     <w:lvl w:ilvl="6">
       <w:start w:val="1"/>
@@ -844,7 +1068,6 @@
         </w:tabs>
         <w:ind w:left="2880" w:hanging="360"/>
       </w:pPr>
-      <w:rPr/>
     </w:lvl>
     <w:lvl w:ilvl="7">
       <w:start w:val="1"/>
@@ -857,7 +1080,6 @@
         </w:tabs>
         <w:ind w:left="3240" w:hanging="360"/>
       </w:pPr>
-      <w:rPr/>
     </w:lvl>
     <w:lvl w:ilvl="8">
       <w:start w:val="1"/>
@@ -870,7 +1092,6 @@
         </w:tabs>
         <w:ind w:left="3600" w:hanging="360"/>
       </w:pPr>
-      <w:rPr/>
     </w:lvl>
   </w:abstractNum>
   <w:num w:numId="1">
@@ -878,6 +1099,9 @@
   </w:num>
   <w:num w:numId="2">
     <w:abstractNumId w:val="2"/>
+  </w:num>
+  <w:num w:numId="3">
+    <w:abstractNumId w:val="3"/>
   </w:num>
 </w:numbering>
 </file>
@@ -904,11 +1128,15 @@
     <w:qFormat/>
     <w:pPr>
       <w:widowControl w:val="false"/>
+      <w:suppressAutoHyphens w:val="true"/>
       <w:bidi w:val="0"/>
+      <w:spacing w:before="0" w:after="0"/>
+      <w:jc w:val="left"/>
     </w:pPr>
     <w:rPr>
       <w:rFonts w:ascii="Liberation Serif" w:hAnsi="Liberation Serif" w:eastAsia="NSimSun" w:cs="Lucida Sans"/>
       <w:color w:val="auto"/>
+      <w:kern w:val="0"/>
       <w:sz w:val="24"/>
       <w:szCs w:val="24"/>
       <w:lang w:val="en-US" w:eastAsia="zh-CN" w:bidi="hi-IN"/>

</xml_diff>

<commit_message>
Update FlowWorks Help screen
Put "Equalize Health" icon on each screen
</commit_message>
<xml_diff>
--- a/FlowWorks_Help.docx
+++ b/FlowWorks_Help.docx
@@ -165,6 +165,209 @@
         <w:rPr/>
         <w:t xml:space="preserve">On launching the app FlowWorks.exe, the following screen appears.  Some details may change as the revision of the app changes.  This diagram shows the pneumatic schematic of the FlowLite product.  </w:t>
       </w:r>
+      <w:r>
+        <mc:AlternateContent>
+          <mc:Choice Requires="wps">
+            <w:drawing>
+              <wp:anchor behindDoc="0" distT="0" distB="0" distL="0" distR="0" simplePos="0" locked="0" layoutInCell="0" allowOverlap="1" relativeHeight="6">
+                <wp:simplePos x="0" y="0"/>
+                <wp:positionH relativeFrom="column">
+                  <wp:posOffset>481965</wp:posOffset>
+                </wp:positionH>
+                <wp:positionV relativeFrom="paragraph">
+                  <wp:posOffset>572135</wp:posOffset>
+                </wp:positionV>
+                <wp:extent cx="5508625" cy="4150995"/>
+                <wp:effectExtent l="0" t="0" r="0" b="0"/>
+                <wp:wrapTopAndBottom/>
+                <wp:docPr id="1" name="Frame1"/>
+                <a:graphic xmlns:a="http://schemas.openxmlformats.org/drawingml/2006/main">
+                  <a:graphicData uri="http://schemas.microsoft.com/office/word/2010/wordprocessingShape">
+                    <wps:wsp>
+                      <wps:cNvSpPr txBox="1"/>
+                      <wps:spPr>
+                        <a:xfrm>
+                          <a:off x="0" y="0"/>
+                          <a:ext cx="5508625" cy="4150995"/>
+                        </a:xfrm>
+                        <a:prstGeom prst="rect"/>
+                        <a:solidFill>
+                          <a:srgbClr val="FFFFFF"/>
+                        </a:solidFill>
+                      </wps:spPr>
+                      <wps:txbx>
+                        <w:txbxContent>
+                          <w:p>
+                            <w:pPr>
+                              <w:pStyle w:val="Figure"/>
+                              <w:spacing w:before="120" w:after="120"/>
+                              <w:rPr/>
+                            </w:pPr>
+                            <w:r>
+                              <w:rPr/>
+                              <w:drawing>
+                                <wp:inline distT="0" distB="0" distL="0" distR="0">
+                                  <wp:extent cx="5508625" cy="3823335"/>
+                                  <wp:effectExtent l="0" t="0" r="0" b="0"/>
+                                  <wp:docPr id="2" name="Image1" descr=""/>
+                                  <wp:cNvGraphicFramePr>
+                                    <a:graphicFrameLocks xmlns:a="http://schemas.openxmlformats.org/drawingml/2006/main" noChangeAspect="1"/>
+                                  </wp:cNvGraphicFramePr>
+                                  <a:graphic xmlns:a="http://schemas.openxmlformats.org/drawingml/2006/main">
+                                    <a:graphicData uri="http://schemas.openxmlformats.org/drawingml/2006/picture">
+                                      <pic:pic xmlns:pic="http://schemas.openxmlformats.org/drawingml/2006/picture">
+                                        <pic:nvPicPr>
+                                          <pic:cNvPr id="2" name="Image1" descr=""/>
+                                          <pic:cNvPicPr>
+                                            <a:picLocks noChangeAspect="1" noChangeArrowheads="1"/>
+                                          </pic:cNvPicPr>
+                                        </pic:nvPicPr>
+                                        <pic:blipFill>
+                                          <a:blip r:embed="rId3"/>
+                                          <a:stretch>
+                                            <a:fillRect/>
+                                          </a:stretch>
+                                        </pic:blipFill>
+                                        <pic:spPr bwMode="auto">
+                                          <a:xfrm>
+                                            <a:off x="0" y="0"/>
+                                            <a:ext cx="5508625" cy="3823335"/>
+                                          </a:xfrm>
+                                          <a:prstGeom prst="rect">
+                                            <a:avLst/>
+                                          </a:prstGeom>
+                                        </pic:spPr>
+                                      </pic:pic>
+                                    </a:graphicData>
+                                  </a:graphic>
+                                </wp:inline>
+                              </w:drawing>
+                              <w:t xml:space="preserve">Figure </w:t>
+                            </w:r>
+                            <w:r>
+                              <w:rPr/>
+                              <w:fldChar w:fldCharType="begin"/>
+                            </w:r>
+                            <w:r>
+                              <w:rPr/>
+                              <w:instrText> SEQ Figure \* ARABIC </w:instrText>
+                            </w:r>
+                            <w:r>
+                              <w:rPr/>
+                              <w:fldChar w:fldCharType="separate"/>
+                            </w:r>
+                            <w:r>
+                              <w:rPr/>
+                              <w:t>1</w:t>
+                            </w:r>
+                            <w:r>
+                              <w:rPr/>
+                              <w:fldChar w:fldCharType="end"/>
+                            </w:r>
+                            <w:r>
+                              <w:rPr/>
+                              <w:t>: Startup screen - Unconnected</w:t>
+                            </w:r>
+                          </w:p>
+                        </w:txbxContent>
+                      </wps:txbx>
+                      <wps:bodyPr anchor="t" lIns="0" tIns="0" rIns="0" bIns="0">
+                        <a:noAutofit/>
+                      </wps:bodyPr>
+                    </wps:wsp>
+                  </a:graphicData>
+                </a:graphic>
+                <wp14:sizeRelH relativeFrom="margin">
+                  <wp14:pctWidth>87000</wp14:pctWidth>
+                </wp14:sizeRelH>
+              </wp:anchor>
+            </w:drawing>
+          </mc:Choice>
+          <mc:Fallback>
+            <w:pict>
+              <v:rect style="position:absolute;rotation:0;width:433.75pt;height:326.85pt;mso-wrap-distance-left:0pt;mso-wrap-distance-right:0pt;mso-wrap-distance-top:0pt;mso-wrap-distance-bottom:0pt;margin-top:45.05pt;mso-position-vertical-relative:text;margin-left:37.95pt;mso-position-horizontal-relative:text">
+                <v:textbox inset="0in,0in,0in,0in">
+                  <w:txbxContent>
+                    <w:p>
+                      <w:pPr>
+                        <w:pStyle w:val="Figure"/>
+                        <w:spacing w:before="120" w:after="120"/>
+                        <w:rPr/>
+                      </w:pPr>
+                      <w:r>
+                        <w:rPr/>
+                        <w:drawing>
+                          <wp:inline distT="0" distB="0" distL="0" distR="0">
+                            <wp:extent cx="5508625" cy="3823335"/>
+                            <wp:effectExtent l="0" t="0" r="0" b="0"/>
+                            <wp:docPr id="3" name="Image1" descr=""/>
+                            <wp:cNvGraphicFramePr>
+                              <a:graphicFrameLocks xmlns:a="http://schemas.openxmlformats.org/drawingml/2006/main" noChangeAspect="1"/>
+                            </wp:cNvGraphicFramePr>
+                            <a:graphic xmlns:a="http://schemas.openxmlformats.org/drawingml/2006/main">
+                              <a:graphicData uri="http://schemas.openxmlformats.org/drawingml/2006/picture">
+                                <pic:pic xmlns:pic="http://schemas.openxmlformats.org/drawingml/2006/picture">
+                                  <pic:nvPicPr>
+                                    <pic:cNvPr id="3" name="Image1" descr=""/>
+                                    <pic:cNvPicPr>
+                                      <a:picLocks noChangeAspect="1" noChangeArrowheads="1"/>
+                                    </pic:cNvPicPr>
+                                  </pic:nvPicPr>
+                                  <pic:blipFill>
+                                    <a:blip r:embed="rId3"/>
+                                    <a:stretch>
+                                      <a:fillRect/>
+                                    </a:stretch>
+                                  </pic:blipFill>
+                                  <pic:spPr bwMode="auto">
+                                    <a:xfrm>
+                                      <a:off x="0" y="0"/>
+                                      <a:ext cx="5508625" cy="3823335"/>
+                                    </a:xfrm>
+                                    <a:prstGeom prst="rect">
+                                      <a:avLst/>
+                                    </a:prstGeom>
+                                  </pic:spPr>
+                                </pic:pic>
+                              </a:graphicData>
+                            </a:graphic>
+                          </wp:inline>
+                        </w:drawing>
+                        <w:t xml:space="preserve">Figure </w:t>
+                      </w:r>
+                      <w:r>
+                        <w:rPr/>
+                        <w:fldChar w:fldCharType="begin"/>
+                      </w:r>
+                      <w:r>
+                        <w:rPr/>
+                        <w:instrText> SEQ Figure \* ARABIC </w:instrText>
+                      </w:r>
+                      <w:r>
+                        <w:rPr/>
+                        <w:fldChar w:fldCharType="separate"/>
+                      </w:r>
+                      <w:r>
+                        <w:rPr/>
+                        <w:t>1</w:t>
+                      </w:r>
+                      <w:r>
+                        <w:rPr/>
+                        <w:fldChar w:fldCharType="end"/>
+                      </w:r>
+                      <w:r>
+                        <w:rPr/>
+                        <w:t>: Startup screen - Unconnected</w:t>
+                      </w:r>
+                    </w:p>
+                  </w:txbxContent>
+                </v:textbox>
+                <w10:wrap type="topAndBottom"/>
+              </v:rect>
+            </w:pict>
+          </mc:Fallback>
+        </mc:AlternateContent>
+      </w:r>
     </w:p>
     <w:p>
       <w:pPr>
@@ -175,51 +378,7 @@
       </w:pPr>
       <w:r>
         <w:rPr/>
-        <w:drawing>
-          <wp:anchor behindDoc="0" distT="0" distB="0" distL="0" distR="0" simplePos="0" locked="0" layoutInCell="0" allowOverlap="1" relativeHeight="2">
-            <wp:simplePos x="0" y="0"/>
-            <wp:positionH relativeFrom="column">
-              <wp:posOffset>538480</wp:posOffset>
-            </wp:positionH>
-            <wp:positionV relativeFrom="paragraph">
-              <wp:posOffset>138430</wp:posOffset>
-            </wp:positionV>
-            <wp:extent cx="4757420" cy="3303270"/>
-            <wp:effectExtent l="0" t="0" r="0" b="0"/>
-            <wp:wrapTopAndBottom/>
-            <wp:docPr id="1" name="Image1" descr=""/>
-            <wp:cNvGraphicFramePr>
-              <a:graphicFrameLocks xmlns:a="http://schemas.openxmlformats.org/drawingml/2006/main" noChangeAspect="1"/>
-            </wp:cNvGraphicFramePr>
-            <a:graphic xmlns:a="http://schemas.openxmlformats.org/drawingml/2006/main">
-              <a:graphicData uri="http://schemas.openxmlformats.org/drawingml/2006/picture">
-                <pic:pic xmlns:pic="http://schemas.openxmlformats.org/drawingml/2006/picture">
-                  <pic:nvPicPr>
-                    <pic:cNvPr id="1" name="Image1" descr=""/>
-                    <pic:cNvPicPr>
-                      <a:picLocks noChangeAspect="1" noChangeArrowheads="1"/>
-                    </pic:cNvPicPr>
-                  </pic:nvPicPr>
-                  <pic:blipFill>
-                    <a:blip r:embed="rId3"/>
-                    <a:stretch>
-                      <a:fillRect/>
-                    </a:stretch>
-                  </pic:blipFill>
-                  <pic:spPr bwMode="auto">
-                    <a:xfrm>
-                      <a:off x="0" y="0"/>
-                      <a:ext cx="4757420" cy="3303270"/>
-                    </a:xfrm>
-                    <a:prstGeom prst="rect">
-                      <a:avLst/>
-                    </a:prstGeom>
-                  </pic:spPr>
-                </pic:pic>
-              </a:graphicData>
-            </a:graphic>
-          </wp:anchor>
-        </w:drawing>
+        <w:t>The first thing is to connect the USB cable from the FlowLite product micro-USB port to the Windows machine, and be sure the FlowLite is powered on.  Next, select the correct serial port by clicking “Setup” and “COM Port”.  All connected ports will appear when the mouse hovers over “COM Port”.  If no ports appear, a Windows driver is probably missing.</w:t>
       </w:r>
     </w:p>
     <w:p>
@@ -231,140 +390,215 @@
       </w:pPr>
       <w:r>
         <w:rPr/>
-      </w:r>
-    </w:p>
-    <w:p>
-      <w:pPr>
-        <w:pStyle w:val="TextBody"/>
-        <w:bidi w:val="0"/>
-        <w:jc w:val="left"/>
-        <w:rPr/>
-      </w:pPr>
-      <w:r>
-        <w:rPr/>
-      </w:r>
-    </w:p>
-    <w:p>
-      <w:pPr>
-        <w:pStyle w:val="TextBody"/>
-        <w:bidi w:val="0"/>
-        <w:jc w:val="left"/>
-        <w:rPr/>
-      </w:pPr>
-      <w:r>
-        <w:rPr/>
-      </w:r>
-    </w:p>
-    <w:p>
-      <w:pPr>
-        <w:pStyle w:val="TextBody"/>
-        <w:bidi w:val="0"/>
-        <w:jc w:val="left"/>
-        <w:rPr/>
-      </w:pPr>
-      <w:r>
-        <w:rPr/>
-      </w:r>
-    </w:p>
-    <w:p>
-      <w:pPr>
-        <w:pStyle w:val="TextBody"/>
-        <w:bidi w:val="0"/>
-        <w:jc w:val="left"/>
-        <w:rPr/>
-      </w:pPr>
-      <w:r>
-        <w:rPr/>
-      </w:r>
-    </w:p>
-    <w:p>
-      <w:pPr>
-        <w:pStyle w:val="TextBody"/>
-        <w:bidi w:val="0"/>
-        <w:jc w:val="left"/>
-        <w:rPr/>
-      </w:pPr>
-      <w:r>
-        <w:rPr/>
-      </w:r>
-    </w:p>
-    <w:p>
-      <w:pPr>
-        <w:pStyle w:val="TextBody"/>
-        <w:bidi w:val="0"/>
-        <w:jc w:val="left"/>
-        <w:rPr/>
-      </w:pPr>
-      <w:r>
-        <w:rPr/>
-      </w:r>
-    </w:p>
-    <w:p>
-      <w:pPr>
-        <w:pStyle w:val="TextBody"/>
-        <w:bidi w:val="0"/>
-        <w:jc w:val="left"/>
-        <w:rPr/>
-      </w:pPr>
-      <w:r>
-        <w:rPr/>
-      </w:r>
-    </w:p>
-    <w:p>
-      <w:pPr>
-        <w:pStyle w:val="TextBody"/>
-        <w:bidi w:val="0"/>
-        <w:jc w:val="left"/>
-        <w:rPr/>
-      </w:pPr>
-      <w:r>
-        <w:rPr/>
-      </w:r>
-    </w:p>
-    <w:p>
-      <w:pPr>
-        <w:pStyle w:val="TextBody"/>
-        <w:bidi w:val="0"/>
-        <w:jc w:val="left"/>
-        <w:rPr/>
-      </w:pPr>
-      <w:r>
-        <w:rPr/>
-      </w:r>
-    </w:p>
-    <w:p>
-      <w:pPr>
-        <w:pStyle w:val="TextBody"/>
-        <w:bidi w:val="0"/>
-        <w:jc w:val="left"/>
-        <w:rPr/>
-      </w:pPr>
-      <w:r>
-        <w:rPr/>
-      </w:r>
-    </w:p>
-    <w:p>
-      <w:pPr>
-        <w:pStyle w:val="TextBody"/>
-        <w:bidi w:val="0"/>
-        <w:jc w:val="left"/>
-        <w:rPr/>
-      </w:pPr>
-      <w:r>
-        <w:rPr/>
-        <w:t>The first thing is to connect the USB cable from the FlowLite product micro-USB port to the Windows machine, and be sure the FlowLite is powered on.  Next, select the correct serial port by clicking “Setup” and “COM Port”.  All connected ports will appear when the mouse hovers over “COM Port”.  If no ports appear, a Windows driver is probably missing.</w:t>
-      </w:r>
-    </w:p>
-    <w:p>
-      <w:pPr>
-        <w:pStyle w:val="TextBody"/>
-        <w:bidi w:val="0"/>
-        <w:jc w:val="left"/>
-        <w:rPr/>
-      </w:pPr>
-      <w:r>
-        <w:rPr/>
-        <w:t>Notice certain things can be controlled from this screen:</w:t>
+        <w:t xml:space="preserve">Notice certain things </w:t>
+      </w:r>
+      <w:r>
+        <w:rPr/>
+        <w:t>c</w:t>
+      </w:r>
+      <w:r>
+        <w:rPr/>
+        <w:t>an be controlled from this screen:</w:t>
+      </w:r>
+      <w:r>
+        <mc:AlternateContent>
+          <mc:Choice Requires="wps">
+            <w:drawing>
+              <wp:anchor behindDoc="0" distT="0" distB="0" distL="0" distR="0" simplePos="0" locked="0" layoutInCell="0" allowOverlap="1" relativeHeight="4">
+                <wp:simplePos x="0" y="0"/>
+                <wp:positionH relativeFrom="column">
+                  <wp:posOffset>720090</wp:posOffset>
+                </wp:positionH>
+                <wp:positionV relativeFrom="paragraph">
+                  <wp:posOffset>-62230</wp:posOffset>
+                </wp:positionV>
+                <wp:extent cx="5211445" cy="3942715"/>
+                <wp:effectExtent l="0" t="0" r="0" b="0"/>
+                <wp:wrapTopAndBottom/>
+                <wp:docPr id="4" name="Frame3"/>
+                <a:graphic xmlns:a="http://schemas.openxmlformats.org/drawingml/2006/main">
+                  <a:graphicData uri="http://schemas.microsoft.com/office/word/2010/wordprocessingShape">
+                    <wps:wsp>
+                      <wps:cNvSpPr txBox="1"/>
+                      <wps:spPr>
+                        <a:xfrm>
+                          <a:off x="0" y="0"/>
+                          <a:ext cx="5211445" cy="3942715"/>
+                        </a:xfrm>
+                        <a:prstGeom prst="rect"/>
+                        <a:solidFill>
+                          <a:srgbClr val="FFFFFF"/>
+                        </a:solidFill>
+                      </wps:spPr>
+                      <wps:txbx>
+                        <w:txbxContent>
+                          <w:p>
+                            <w:pPr>
+                              <w:pStyle w:val="Figure"/>
+                              <w:spacing w:before="120" w:after="120"/>
+                              <w:rPr/>
+                            </w:pPr>
+                            <w:r>
+                              <w:rPr/>
+                              <w:drawing>
+                                <wp:inline distT="0" distB="0" distL="0" distR="0">
+                                  <wp:extent cx="5211445" cy="3615055"/>
+                                  <wp:effectExtent l="0" t="0" r="0" b="0"/>
+                                  <wp:docPr id="5" name="Image3" descr=""/>
+                                  <wp:cNvGraphicFramePr>
+                                    <a:graphicFrameLocks xmlns:a="http://schemas.openxmlformats.org/drawingml/2006/main" noChangeAspect="1"/>
+                                  </wp:cNvGraphicFramePr>
+                                  <a:graphic xmlns:a="http://schemas.openxmlformats.org/drawingml/2006/main">
+                                    <a:graphicData uri="http://schemas.openxmlformats.org/drawingml/2006/picture">
+                                      <pic:pic xmlns:pic="http://schemas.openxmlformats.org/drawingml/2006/picture">
+                                        <pic:nvPicPr>
+                                          <pic:cNvPr id="5" name="Image3" descr=""/>
+                                          <pic:cNvPicPr>
+                                            <a:picLocks noChangeAspect="1" noChangeArrowheads="1"/>
+                                          </pic:cNvPicPr>
+                                        </pic:nvPicPr>
+                                        <pic:blipFill>
+                                          <a:blip r:embed="rId4"/>
+                                          <a:stretch>
+                                            <a:fillRect/>
+                                          </a:stretch>
+                                        </pic:blipFill>
+                                        <pic:spPr bwMode="auto">
+                                          <a:xfrm>
+                                            <a:off x="0" y="0"/>
+                                            <a:ext cx="5211445" cy="3615055"/>
+                                          </a:xfrm>
+                                          <a:prstGeom prst="rect">
+                                            <a:avLst/>
+                                          </a:prstGeom>
+                                        </pic:spPr>
+                                      </pic:pic>
+                                    </a:graphicData>
+                                  </a:graphic>
+                                </wp:inline>
+                              </w:drawing>
+                              <w:t xml:space="preserve">Figure </w:t>
+                            </w:r>
+                            <w:r>
+                              <w:rPr/>
+                              <w:fldChar w:fldCharType="begin"/>
+                            </w:r>
+                            <w:r>
+                              <w:rPr/>
+                              <w:instrText> SEQ Figure \* ARABIC </w:instrText>
+                            </w:r>
+                            <w:r>
+                              <w:rPr/>
+                              <w:fldChar w:fldCharType="separate"/>
+                            </w:r>
+                            <w:r>
+                              <w:rPr/>
+                              <w:t>2</w:t>
+                            </w:r>
+                            <w:r>
+                              <w:rPr/>
+                              <w:fldChar w:fldCharType="end"/>
+                            </w:r>
+                            <w:r>
+                              <w:rPr/>
+                              <w:t>: FlowWorks screen - connected to board</w:t>
+                            </w:r>
+                          </w:p>
+                        </w:txbxContent>
+                      </wps:txbx>
+                      <wps:bodyPr anchor="t" lIns="0" tIns="0" rIns="0" bIns="0">
+                        <a:noAutofit/>
+                      </wps:bodyPr>
+                    </wps:wsp>
+                  </a:graphicData>
+                </a:graphic>
+              </wp:anchor>
+            </w:drawing>
+          </mc:Choice>
+          <mc:Fallback>
+            <w:pict>
+              <v:rect style="position:absolute;rotation:0;width:410.35pt;height:310.45pt;mso-wrap-distance-left:0pt;mso-wrap-distance-right:0pt;mso-wrap-distance-top:0pt;mso-wrap-distance-bottom:0pt;margin-top:-4.9pt;mso-position-vertical-relative:text;margin-left:56.7pt;mso-position-horizontal-relative:text">
+                <v:textbox inset="0in,0in,0in,0in">
+                  <w:txbxContent>
+                    <w:p>
+                      <w:pPr>
+                        <w:pStyle w:val="Figure"/>
+                        <w:spacing w:before="120" w:after="120"/>
+                        <w:rPr/>
+                      </w:pPr>
+                      <w:r>
+                        <w:rPr/>
+                        <w:drawing>
+                          <wp:inline distT="0" distB="0" distL="0" distR="0">
+                            <wp:extent cx="5211445" cy="3615055"/>
+                            <wp:effectExtent l="0" t="0" r="0" b="0"/>
+                            <wp:docPr id="6" name="Image3" descr=""/>
+                            <wp:cNvGraphicFramePr>
+                              <a:graphicFrameLocks xmlns:a="http://schemas.openxmlformats.org/drawingml/2006/main" noChangeAspect="1"/>
+                            </wp:cNvGraphicFramePr>
+                            <a:graphic xmlns:a="http://schemas.openxmlformats.org/drawingml/2006/main">
+                              <a:graphicData uri="http://schemas.openxmlformats.org/drawingml/2006/picture">
+                                <pic:pic xmlns:pic="http://schemas.openxmlformats.org/drawingml/2006/picture">
+                                  <pic:nvPicPr>
+                                    <pic:cNvPr id="6" name="Image3" descr=""/>
+                                    <pic:cNvPicPr>
+                                      <a:picLocks noChangeAspect="1" noChangeArrowheads="1"/>
+                                    </pic:cNvPicPr>
+                                  </pic:nvPicPr>
+                                  <pic:blipFill>
+                                    <a:blip r:embed="rId4"/>
+                                    <a:stretch>
+                                      <a:fillRect/>
+                                    </a:stretch>
+                                  </pic:blipFill>
+                                  <pic:spPr bwMode="auto">
+                                    <a:xfrm>
+                                      <a:off x="0" y="0"/>
+                                      <a:ext cx="5211445" cy="3615055"/>
+                                    </a:xfrm>
+                                    <a:prstGeom prst="rect">
+                                      <a:avLst/>
+                                    </a:prstGeom>
+                                  </pic:spPr>
+                                </pic:pic>
+                              </a:graphicData>
+                            </a:graphic>
+                          </wp:inline>
+                        </w:drawing>
+                        <w:t xml:space="preserve">Figure </w:t>
+                      </w:r>
+                      <w:r>
+                        <w:rPr/>
+                        <w:fldChar w:fldCharType="begin"/>
+                      </w:r>
+                      <w:r>
+                        <w:rPr/>
+                        <w:instrText> SEQ Figure \* ARABIC </w:instrText>
+                      </w:r>
+                      <w:r>
+                        <w:rPr/>
+                        <w:fldChar w:fldCharType="separate"/>
+                      </w:r>
+                      <w:r>
+                        <w:rPr/>
+                        <w:t>2</w:t>
+                      </w:r>
+                      <w:r>
+                        <w:rPr/>
+                        <w:fldChar w:fldCharType="end"/>
+                      </w:r>
+                      <w:r>
+                        <w:rPr/>
+                        <w:t>: FlowWorks screen - connected to board</w:t>
+                      </w:r>
+                    </w:p>
+                  </w:txbxContent>
+                </v:textbox>
+                <w10:wrap type="topAndBottom"/>
+              </v:rect>
+            </w:pict>
+          </mc:Fallback>
+        </mc:AlternateContent>
       </w:r>
     </w:p>
     <w:p>
@@ -529,7 +763,7 @@
         <w:rPr/>
         <w:t xml:space="preserve">The FlowWorks app can download Firmware to the FlowLite product from the main screen.   Before starting this process, an Atmel ICE (link: </w:t>
       </w:r>
-      <w:hyperlink r:id="rId4">
+      <w:hyperlink r:id="rId5">
         <w:r>
           <w:rPr>
             <w:rStyle w:val="InternetLink"/>
@@ -551,7 +785,11 @@
       </w:pPr>
       <w:r>
         <w:rPr/>
-        <w:t>Once the ICE is connected, Click on the “Download” button and “Start Firmware Download”.  If the FlowLite is powered on and the Atmel ICE is connected, the firmware download should start.  It takes less than 3 minutes, and should show “Successful” when complete.</w:t>
+        <w:t xml:space="preserve">Once the ICE is connected, Click on the “Download” button and “Start Firmware Download”.  </w:t>
+      </w:r>
+      <w:r>
+        <w:rPr/>
+        <w:t>When the popup screen appears, click “OK” to actually start the firmware download.</w:t>
       </w:r>
     </w:p>
     <w:p>
@@ -563,7 +801,672 @@
       </w:pPr>
       <w:r>
         <w:rPr/>
+      </w:r>
+    </w:p>
+    <w:p>
+      <w:pPr>
+        <w:pStyle w:val="TextBody"/>
+        <w:bidi w:val="0"/>
+        <w:jc w:val="left"/>
+        <w:rPr/>
+      </w:pPr>
+      <w:r>
+        <w:rPr/>
+        <w:t>I</w:t>
+      </w:r>
+      <w:r>
+        <w:rPr/>
+        <w:t xml:space="preserve">f </w:t>
+      </w:r>
+      <w:r>
+        <mc:AlternateContent>
+          <mc:Choice Requires="wps">
+            <w:drawing>
+              <wp:anchor behindDoc="0" distT="0" distB="0" distL="0" distR="0" simplePos="0" locked="0" layoutInCell="0" allowOverlap="1" relativeHeight="8">
+                <wp:simplePos x="0" y="0"/>
+                <wp:positionH relativeFrom="column">
+                  <wp:align>center</wp:align>
+                </wp:positionH>
+                <wp:positionV relativeFrom="paragraph">
+                  <wp:posOffset>635</wp:posOffset>
+                </wp:positionV>
+                <wp:extent cx="2884170" cy="2139315"/>
+                <wp:effectExtent l="0" t="0" r="0" b="0"/>
+                <wp:wrapTopAndBottom/>
+                <wp:docPr id="7" name="Frame4"/>
+                <a:graphic xmlns:a="http://schemas.openxmlformats.org/drawingml/2006/main">
+                  <a:graphicData uri="http://schemas.microsoft.com/office/word/2010/wordprocessingShape">
+                    <wps:wsp>
+                      <wps:cNvSpPr txBox="1"/>
+                      <wps:spPr>
+                        <a:xfrm>
+                          <a:off x="0" y="0"/>
+                          <a:ext cx="2884170" cy="2139315"/>
+                        </a:xfrm>
+                        <a:prstGeom prst="rect"/>
+                        <a:solidFill>
+                          <a:srgbClr val="FFFFFF"/>
+                        </a:solidFill>
+                      </wps:spPr>
+                      <wps:txbx>
+                        <w:txbxContent>
+                          <w:p>
+                            <w:pPr>
+                              <w:pStyle w:val="Figure"/>
+                              <w:spacing w:before="120" w:after="120"/>
+                              <w:rPr/>
+                            </w:pPr>
+                            <w:r>
+                              <w:rPr/>
+                              <w:drawing>
+                                <wp:inline distT="0" distB="0" distL="0" distR="0">
+                                  <wp:extent cx="2884170" cy="2106930"/>
+                                  <wp:effectExtent l="0" t="0" r="0" b="0"/>
+                                  <wp:docPr id="8" name="Image4" descr=""/>
+                                  <wp:cNvGraphicFramePr>
+                                    <a:graphicFrameLocks xmlns:a="http://schemas.openxmlformats.org/drawingml/2006/main" noChangeAspect="1"/>
+                                  </wp:cNvGraphicFramePr>
+                                  <a:graphic xmlns:a="http://schemas.openxmlformats.org/drawingml/2006/main">
+                                    <a:graphicData uri="http://schemas.openxmlformats.org/drawingml/2006/picture">
+                                      <pic:pic xmlns:pic="http://schemas.openxmlformats.org/drawingml/2006/picture">
+                                        <pic:nvPicPr>
+                                          <pic:cNvPr id="8" name="Image4" descr=""/>
+                                          <pic:cNvPicPr>
+                                            <a:picLocks noChangeAspect="1" noChangeArrowheads="1"/>
+                                          </pic:cNvPicPr>
+                                        </pic:nvPicPr>
+                                        <pic:blipFill>
+                                          <a:blip r:embed="rId6"/>
+                                          <a:stretch>
+                                            <a:fillRect/>
+                                          </a:stretch>
+                                        </pic:blipFill>
+                                        <pic:spPr bwMode="auto">
+                                          <a:xfrm>
+                                            <a:off x="0" y="0"/>
+                                            <a:ext cx="2884170" cy="2106930"/>
+                                          </a:xfrm>
+                                          <a:prstGeom prst="rect">
+                                            <a:avLst/>
+                                          </a:prstGeom>
+                                        </pic:spPr>
+                                      </pic:pic>
+                                    </a:graphicData>
+                                  </a:graphic>
+                                </wp:inline>
+                              </w:drawing>
+                              <w:t xml:space="preserve">Figure </w:t>
+                            </w:r>
+                            <w:r>
+                              <w:rPr/>
+                              <w:fldChar w:fldCharType="begin"/>
+                            </w:r>
+                            <w:r>
+                              <w:rPr/>
+                              <w:instrText> SEQ Figure \* ARABIC </w:instrText>
+                            </w:r>
+                            <w:r>
+                              <w:rPr/>
+                              <w:fldChar w:fldCharType="separate"/>
+                            </w:r>
+                            <w:r>
+                              <w:rPr/>
+                              <w:t>3</w:t>
+                            </w:r>
+                            <w:r>
+                              <w:rPr/>
+                              <w:fldChar w:fldCharType="end"/>
+                            </w:r>
+                            <w:r>
+                              <w:rPr/>
+                              <w:t>: Firmware download screen</w:t>
+                            </w:r>
+                          </w:p>
+                        </w:txbxContent>
+                      </wps:txbx>
+                      <wps:bodyPr anchor="t" lIns="0" tIns="0" rIns="0" bIns="0">
+                        <a:noAutofit/>
+                      </wps:bodyPr>
+                    </wps:wsp>
+                  </a:graphicData>
+                </a:graphic>
+              </wp:anchor>
+            </w:drawing>
+          </mc:Choice>
+          <mc:Fallback>
+            <w:pict>
+              <v:rect style="position:absolute;rotation:0;width:227.1pt;height:168.45pt;mso-wrap-distance-left:0pt;mso-wrap-distance-right:0pt;mso-wrap-distance-top:0pt;mso-wrap-distance-bottom:0pt;margin-top:0pt;mso-position-vertical:top;mso-position-vertical-relative:text;margin-left:135.75pt;mso-position-horizontal:center;mso-position-horizontal-relative:text">
+                <v:textbox inset="0in,0in,0in,0in">
+                  <w:txbxContent>
+                    <w:p>
+                      <w:pPr>
+                        <w:pStyle w:val="Figure"/>
+                        <w:spacing w:before="120" w:after="120"/>
+                        <w:rPr/>
+                      </w:pPr>
+                      <w:r>
+                        <w:rPr/>
+                        <w:drawing>
+                          <wp:inline distT="0" distB="0" distL="0" distR="0">
+                            <wp:extent cx="2884170" cy="2106930"/>
+                            <wp:effectExtent l="0" t="0" r="0" b="0"/>
+                            <wp:docPr id="9" name="Image4" descr=""/>
+                            <wp:cNvGraphicFramePr>
+                              <a:graphicFrameLocks xmlns:a="http://schemas.openxmlformats.org/drawingml/2006/main" noChangeAspect="1"/>
+                            </wp:cNvGraphicFramePr>
+                            <a:graphic xmlns:a="http://schemas.openxmlformats.org/drawingml/2006/main">
+                              <a:graphicData uri="http://schemas.openxmlformats.org/drawingml/2006/picture">
+                                <pic:pic xmlns:pic="http://schemas.openxmlformats.org/drawingml/2006/picture">
+                                  <pic:nvPicPr>
+                                    <pic:cNvPr id="9" name="Image4" descr=""/>
+                                    <pic:cNvPicPr>
+                                      <a:picLocks noChangeAspect="1" noChangeArrowheads="1"/>
+                                    </pic:cNvPicPr>
+                                  </pic:nvPicPr>
+                                  <pic:blipFill>
+                                    <a:blip r:embed="rId6"/>
+                                    <a:stretch>
+                                      <a:fillRect/>
+                                    </a:stretch>
+                                  </pic:blipFill>
+                                  <pic:spPr bwMode="auto">
+                                    <a:xfrm>
+                                      <a:off x="0" y="0"/>
+                                      <a:ext cx="2884170" cy="2106930"/>
+                                    </a:xfrm>
+                                    <a:prstGeom prst="rect">
+                                      <a:avLst/>
+                                    </a:prstGeom>
+                                  </pic:spPr>
+                                </pic:pic>
+                              </a:graphicData>
+                            </a:graphic>
+                          </wp:inline>
+                        </w:drawing>
+                        <w:t xml:space="preserve">Figure </w:t>
+                      </w:r>
+                      <w:r>
+                        <w:rPr/>
+                        <w:fldChar w:fldCharType="begin"/>
+                      </w:r>
+                      <w:r>
+                        <w:rPr/>
+                        <w:instrText> SEQ Figure \* ARABIC </w:instrText>
+                      </w:r>
+                      <w:r>
+                        <w:rPr/>
+                        <w:fldChar w:fldCharType="separate"/>
+                      </w:r>
+                      <w:r>
+                        <w:rPr/>
+                        <w:t>3</w:t>
+                      </w:r>
+                      <w:r>
+                        <w:rPr/>
+                        <w:fldChar w:fldCharType="end"/>
+                      </w:r>
+                      <w:r>
+                        <w:rPr/>
+                        <w:t>: Firmware download screen</w:t>
+                      </w:r>
+                    </w:p>
+                  </w:txbxContent>
+                </v:textbox>
+                <w10:wrap type="topAndBottom"/>
+              </v:rect>
+            </w:pict>
+          </mc:Fallback>
+        </mc:AlternateContent>
+      </w:r>
+    </w:p>
+    <w:p>
+      <w:pPr>
+        <w:pStyle w:val="TextBody"/>
+        <w:bidi w:val="0"/>
+        <w:jc w:val="left"/>
+        <w:rPr/>
+      </w:pPr>
+      <w:r>
+        <w:rPr/>
+        <w:t xml:space="preserve">If </w:t>
+      </w:r>
+      <w:r>
+        <w:rPr/>
+        <w:t>the FlowLite is powered on and the Atmel ICE is connected, the firmware download should start.  It takes less than 3 minutes, and should show “Successful” when complete.</w:t>
+      </w:r>
+    </w:p>
+    <w:p>
+      <w:pPr>
+        <w:pStyle w:val="TextBody"/>
+        <w:bidi w:val="0"/>
+        <w:jc w:val="left"/>
+        <w:rPr/>
+      </w:pPr>
+      <w:r>
+        <w:rPr/>
+      </w:r>
+      <w:r>
+        <mc:AlternateContent>
+          <mc:Choice Requires="wps">
+            <w:drawing>
+              <wp:anchor behindDoc="0" distT="0" distB="0" distL="0" distR="0" simplePos="0" locked="0" layoutInCell="0" allowOverlap="1" relativeHeight="10">
+                <wp:simplePos x="0" y="0"/>
+                <wp:positionH relativeFrom="column">
+                  <wp:posOffset>74295</wp:posOffset>
+                </wp:positionH>
+                <wp:positionV relativeFrom="paragraph">
+                  <wp:posOffset>-33020</wp:posOffset>
+                </wp:positionV>
+                <wp:extent cx="6332220" cy="2089150"/>
+                <wp:effectExtent l="0" t="0" r="0" b="0"/>
+                <wp:wrapTopAndBottom/>
+                <wp:docPr id="10" name="Frame5"/>
+                <a:graphic xmlns:a="http://schemas.openxmlformats.org/drawingml/2006/main">
+                  <a:graphicData uri="http://schemas.microsoft.com/office/word/2010/wordprocessingShape">
+                    <wps:wsp>
+                      <wps:cNvSpPr txBox="1"/>
+                      <wps:spPr>
+                        <a:xfrm>
+                          <a:off x="0" y="0"/>
+                          <a:ext cx="6332220" cy="2089150"/>
+                        </a:xfrm>
+                        <a:prstGeom prst="rect"/>
+                        <a:solidFill>
+                          <a:srgbClr val="FFFFFF"/>
+                        </a:solidFill>
+                      </wps:spPr>
+                      <wps:txbx>
+                        <w:txbxContent>
+                          <w:p>
+                            <w:pPr>
+                              <w:pStyle w:val="Figure"/>
+                              <w:spacing w:before="120" w:after="120"/>
+                              <w:rPr/>
+                            </w:pPr>
+                            <w:r>
+                              <w:rPr/>
+                              <w:drawing>
+                                <wp:inline distT="0" distB="0" distL="0" distR="0">
+                                  <wp:extent cx="6332220" cy="1761490"/>
+                                  <wp:effectExtent l="0" t="0" r="0" b="0"/>
+                                  <wp:docPr id="11" name="Image5" descr=""/>
+                                  <wp:cNvGraphicFramePr>
+                                    <a:graphicFrameLocks xmlns:a="http://schemas.openxmlformats.org/drawingml/2006/main" noChangeAspect="1"/>
+                                  </wp:cNvGraphicFramePr>
+                                  <a:graphic xmlns:a="http://schemas.openxmlformats.org/drawingml/2006/main">
+                                    <a:graphicData uri="http://schemas.openxmlformats.org/drawingml/2006/picture">
+                                      <pic:pic xmlns:pic="http://schemas.openxmlformats.org/drawingml/2006/picture">
+                                        <pic:nvPicPr>
+                                          <pic:cNvPr id="11" name="Image5" descr=""/>
+                                          <pic:cNvPicPr>
+                                            <a:picLocks noChangeAspect="1" noChangeArrowheads="1"/>
+                                          </pic:cNvPicPr>
+                                        </pic:nvPicPr>
+                                        <pic:blipFill>
+                                          <a:blip r:embed="rId7"/>
+                                          <a:stretch>
+                                            <a:fillRect/>
+                                          </a:stretch>
+                                        </pic:blipFill>
+                                        <pic:spPr bwMode="auto">
+                                          <a:xfrm>
+                                            <a:off x="0" y="0"/>
+                                            <a:ext cx="6332220" cy="1761490"/>
+                                          </a:xfrm>
+                                          <a:prstGeom prst="rect">
+                                            <a:avLst/>
+                                          </a:prstGeom>
+                                        </pic:spPr>
+                                      </pic:pic>
+                                    </a:graphicData>
+                                  </a:graphic>
+                                </wp:inline>
+                              </w:drawing>
+                              <w:t xml:space="preserve">Figure </w:t>
+                            </w:r>
+                            <w:r>
+                              <w:rPr/>
+                              <w:fldChar w:fldCharType="begin"/>
+                            </w:r>
+                            <w:r>
+                              <w:rPr/>
+                              <w:instrText> SEQ Figure \* ARABIC </w:instrText>
+                            </w:r>
+                            <w:r>
+                              <w:rPr/>
+                              <w:fldChar w:fldCharType="separate"/>
+                            </w:r>
+                            <w:r>
+                              <w:rPr/>
+                              <w:t>4</w:t>
+                            </w:r>
+                            <w:r>
+                              <w:rPr/>
+                              <w:fldChar w:fldCharType="end"/>
+                            </w:r>
+                            <w:r>
+                              <w:rPr/>
+                              <w:t>: Downloading Firmware - should end with "Programming completed successfully."</w:t>
+                            </w:r>
+                          </w:p>
+                        </w:txbxContent>
+                      </wps:txbx>
+                      <wps:bodyPr anchor="t" lIns="0" tIns="0" rIns="0" bIns="0">
+                        <a:noAutofit/>
+                      </wps:bodyPr>
+                    </wps:wsp>
+                  </a:graphicData>
+                </a:graphic>
+              </wp:anchor>
+            </w:drawing>
+          </mc:Choice>
+          <mc:Fallback>
+            <w:pict>
+              <v:rect style="position:absolute;rotation:0;width:498.6pt;height:164.5pt;mso-wrap-distance-left:0pt;mso-wrap-distance-right:0pt;mso-wrap-distance-top:0pt;mso-wrap-distance-bottom:0pt;margin-top:-2.6pt;mso-position-vertical-relative:text;margin-left:5.85pt;mso-position-horizontal-relative:text">
+                <v:textbox inset="0in,0in,0in,0in">
+                  <w:txbxContent>
+                    <w:p>
+                      <w:pPr>
+                        <w:pStyle w:val="Figure"/>
+                        <w:spacing w:before="120" w:after="120"/>
+                        <w:rPr/>
+                      </w:pPr>
+                      <w:r>
+                        <w:rPr/>
+                        <w:drawing>
+                          <wp:inline distT="0" distB="0" distL="0" distR="0">
+                            <wp:extent cx="6332220" cy="1761490"/>
+                            <wp:effectExtent l="0" t="0" r="0" b="0"/>
+                            <wp:docPr id="12" name="Image5" descr=""/>
+                            <wp:cNvGraphicFramePr>
+                              <a:graphicFrameLocks xmlns:a="http://schemas.openxmlformats.org/drawingml/2006/main" noChangeAspect="1"/>
+                            </wp:cNvGraphicFramePr>
+                            <a:graphic xmlns:a="http://schemas.openxmlformats.org/drawingml/2006/main">
+                              <a:graphicData uri="http://schemas.openxmlformats.org/drawingml/2006/picture">
+                                <pic:pic xmlns:pic="http://schemas.openxmlformats.org/drawingml/2006/picture">
+                                  <pic:nvPicPr>
+                                    <pic:cNvPr id="12" name="Image5" descr=""/>
+                                    <pic:cNvPicPr>
+                                      <a:picLocks noChangeAspect="1" noChangeArrowheads="1"/>
+                                    </pic:cNvPicPr>
+                                  </pic:nvPicPr>
+                                  <pic:blipFill>
+                                    <a:blip r:embed="rId7"/>
+                                    <a:stretch>
+                                      <a:fillRect/>
+                                    </a:stretch>
+                                  </pic:blipFill>
+                                  <pic:spPr bwMode="auto">
+                                    <a:xfrm>
+                                      <a:off x="0" y="0"/>
+                                      <a:ext cx="6332220" cy="1761490"/>
+                                    </a:xfrm>
+                                    <a:prstGeom prst="rect">
+                                      <a:avLst/>
+                                    </a:prstGeom>
+                                  </pic:spPr>
+                                </pic:pic>
+                              </a:graphicData>
+                            </a:graphic>
+                          </wp:inline>
+                        </w:drawing>
+                        <w:t xml:space="preserve">Figure </w:t>
+                      </w:r>
+                      <w:r>
+                        <w:rPr/>
+                        <w:fldChar w:fldCharType="begin"/>
+                      </w:r>
+                      <w:r>
+                        <w:rPr/>
+                        <w:instrText> SEQ Figure \* ARABIC </w:instrText>
+                      </w:r>
+                      <w:r>
+                        <w:rPr/>
+                        <w:fldChar w:fldCharType="separate"/>
+                      </w:r>
+                      <w:r>
+                        <w:rPr/>
+                        <w:t>4</w:t>
+                      </w:r>
+                      <w:r>
+                        <w:rPr/>
+                        <w:fldChar w:fldCharType="end"/>
+                      </w:r>
+                      <w:r>
+                        <w:rPr/>
+                        <w:t>: Downloading Firmware - should end with "Programming completed successfully."</w:t>
+                      </w:r>
+                    </w:p>
+                  </w:txbxContent>
+                </v:textbox>
+                <w10:wrap type="topAndBottom"/>
+              </v:rect>
+            </w:pict>
+          </mc:Fallback>
+        </mc:AlternateContent>
+      </w:r>
+    </w:p>
+    <w:p>
+      <w:pPr>
+        <w:pStyle w:val="TextBody"/>
+        <w:bidi w:val="0"/>
+        <w:jc w:val="left"/>
+        <w:rPr/>
+      </w:pPr>
+      <w:r>
+        <w:rPr/>
         <w:t>To view the release notes for the Firmware Release, go to “Download” and “About Firmware” and the Release Note document will open as a .PDF document.</w:t>
+      </w:r>
+    </w:p>
+    <w:p>
+      <w:pPr>
+        <w:pStyle w:val="TextBody"/>
+        <w:bidi w:val="0"/>
+        <w:jc w:val="left"/>
+        <w:rPr/>
+      </w:pPr>
+      <w:r>
+        <w:rPr/>
+      </w:r>
+      <w:r>
+        <mc:AlternateContent>
+          <mc:Choice Requires="wps">
+            <w:drawing>
+              <wp:anchor behindDoc="0" distT="0" distB="0" distL="0" distR="0" simplePos="0" locked="0" layoutInCell="0" allowOverlap="1" relativeHeight="14">
+                <wp:simplePos x="0" y="0"/>
+                <wp:positionH relativeFrom="column">
+                  <wp:posOffset>687705</wp:posOffset>
+                </wp:positionH>
+                <wp:positionV relativeFrom="paragraph">
+                  <wp:posOffset>635</wp:posOffset>
+                </wp:positionV>
+                <wp:extent cx="4716780" cy="4225925"/>
+                <wp:effectExtent l="0" t="0" r="0" b="0"/>
+                <wp:wrapTopAndBottom/>
+                <wp:docPr id="13" name="Frame7"/>
+                <a:graphic xmlns:a="http://schemas.openxmlformats.org/drawingml/2006/main">
+                  <a:graphicData uri="http://schemas.microsoft.com/office/word/2010/wordprocessingShape">
+                    <wps:wsp>
+                      <wps:cNvSpPr txBox="1"/>
+                      <wps:spPr>
+                        <a:xfrm>
+                          <a:off x="0" y="0"/>
+                          <a:ext cx="4716780" cy="4225925"/>
+                        </a:xfrm>
+                        <a:prstGeom prst="rect"/>
+                        <a:solidFill>
+                          <a:srgbClr val="FFFFFF"/>
+                        </a:solidFill>
+                      </wps:spPr>
+                      <wps:txbx>
+                        <w:txbxContent>
+                          <w:p>
+                            <w:pPr>
+                              <w:pStyle w:val="Figure"/>
+                              <w:spacing w:before="120" w:after="120"/>
+                              <w:rPr/>
+                            </w:pPr>
+                            <w:r>
+                              <w:rPr/>
+                              <w:drawing>
+                                <wp:inline distT="0" distB="0" distL="0" distR="0">
+                                  <wp:extent cx="4716780" cy="3898265"/>
+                                  <wp:effectExtent l="0" t="0" r="0" b="0"/>
+                                  <wp:docPr id="14" name="Image7" descr=""/>
+                                  <wp:cNvGraphicFramePr>
+                                    <a:graphicFrameLocks xmlns:a="http://schemas.openxmlformats.org/drawingml/2006/main" noChangeAspect="1"/>
+                                  </wp:cNvGraphicFramePr>
+                                  <a:graphic xmlns:a="http://schemas.openxmlformats.org/drawingml/2006/main">
+                                    <a:graphicData uri="http://schemas.openxmlformats.org/drawingml/2006/picture">
+                                      <pic:pic xmlns:pic="http://schemas.openxmlformats.org/drawingml/2006/picture">
+                                        <pic:nvPicPr>
+                                          <pic:cNvPr id="14" name="Image7" descr=""/>
+                                          <pic:cNvPicPr>
+                                            <a:picLocks noChangeAspect="1" noChangeArrowheads="1"/>
+                                          </pic:cNvPicPr>
+                                        </pic:nvPicPr>
+                                        <pic:blipFill>
+                                          <a:blip r:embed="rId8"/>
+                                          <a:stretch>
+                                            <a:fillRect/>
+                                          </a:stretch>
+                                        </pic:blipFill>
+                                        <pic:spPr bwMode="auto">
+                                          <a:xfrm>
+                                            <a:off x="0" y="0"/>
+                                            <a:ext cx="4716780" cy="3898265"/>
+                                          </a:xfrm>
+                                          <a:prstGeom prst="rect">
+                                            <a:avLst/>
+                                          </a:prstGeom>
+                                        </pic:spPr>
+                                      </pic:pic>
+                                    </a:graphicData>
+                                  </a:graphic>
+                                </wp:inline>
+                              </w:drawing>
+                              <w:t xml:space="preserve">Figure </w:t>
+                            </w:r>
+                            <w:r>
+                              <w:rPr/>
+                              <w:fldChar w:fldCharType="begin"/>
+                            </w:r>
+                            <w:r>
+                              <w:rPr/>
+                              <w:instrText> SEQ Figure \* ARABIC </w:instrText>
+                            </w:r>
+                            <w:r>
+                              <w:rPr/>
+                              <w:fldChar w:fldCharType="separate"/>
+                            </w:r>
+                            <w:r>
+                              <w:rPr/>
+                              <w:t>5</w:t>
+                            </w:r>
+                            <w:r>
+                              <w:rPr/>
+                              <w:fldChar w:fldCharType="end"/>
+                            </w:r>
+                            <w:r>
+                              <w:rPr/>
+                              <w:t>: Release Notes for Firmware</w:t>
+                            </w:r>
+                          </w:p>
+                        </w:txbxContent>
+                      </wps:txbx>
+                      <wps:bodyPr anchor="t" lIns="0" tIns="0" rIns="0" bIns="0">
+                        <a:noAutofit/>
+                      </wps:bodyPr>
+                    </wps:wsp>
+                  </a:graphicData>
+                </a:graphic>
+              </wp:anchor>
+            </w:drawing>
+          </mc:Choice>
+          <mc:Fallback>
+            <w:pict>
+              <v:rect style="position:absolute;rotation:0;width:371.4pt;height:332.75pt;mso-wrap-distance-left:0pt;mso-wrap-distance-right:0pt;mso-wrap-distance-top:0pt;mso-wrap-distance-bottom:0pt;margin-top:0pt;mso-position-vertical-relative:text;margin-left:54.15pt;mso-position-horizontal-relative:text">
+                <v:textbox inset="0in,0in,0in,0in">
+                  <w:txbxContent>
+                    <w:p>
+                      <w:pPr>
+                        <w:pStyle w:val="Figure"/>
+                        <w:spacing w:before="120" w:after="120"/>
+                        <w:rPr/>
+                      </w:pPr>
+                      <w:r>
+                        <w:rPr/>
+                        <w:drawing>
+                          <wp:inline distT="0" distB="0" distL="0" distR="0">
+                            <wp:extent cx="4716780" cy="3898265"/>
+                            <wp:effectExtent l="0" t="0" r="0" b="0"/>
+                            <wp:docPr id="15" name="Image7" descr=""/>
+                            <wp:cNvGraphicFramePr>
+                              <a:graphicFrameLocks xmlns:a="http://schemas.openxmlformats.org/drawingml/2006/main" noChangeAspect="1"/>
+                            </wp:cNvGraphicFramePr>
+                            <a:graphic xmlns:a="http://schemas.openxmlformats.org/drawingml/2006/main">
+                              <a:graphicData uri="http://schemas.openxmlformats.org/drawingml/2006/picture">
+                                <pic:pic xmlns:pic="http://schemas.openxmlformats.org/drawingml/2006/picture">
+                                  <pic:nvPicPr>
+                                    <pic:cNvPr id="15" name="Image7" descr=""/>
+                                    <pic:cNvPicPr>
+                                      <a:picLocks noChangeAspect="1" noChangeArrowheads="1"/>
+                                    </pic:cNvPicPr>
+                                  </pic:nvPicPr>
+                                  <pic:blipFill>
+                                    <a:blip r:embed="rId8"/>
+                                    <a:stretch>
+                                      <a:fillRect/>
+                                    </a:stretch>
+                                  </pic:blipFill>
+                                  <pic:spPr bwMode="auto">
+                                    <a:xfrm>
+                                      <a:off x="0" y="0"/>
+                                      <a:ext cx="4716780" cy="3898265"/>
+                                    </a:xfrm>
+                                    <a:prstGeom prst="rect">
+                                      <a:avLst/>
+                                    </a:prstGeom>
+                                  </pic:spPr>
+                                </pic:pic>
+                              </a:graphicData>
+                            </a:graphic>
+                          </wp:inline>
+                        </w:drawing>
+                        <w:t xml:space="preserve">Figure </w:t>
+                      </w:r>
+                      <w:r>
+                        <w:rPr/>
+                        <w:fldChar w:fldCharType="begin"/>
+                      </w:r>
+                      <w:r>
+                        <w:rPr/>
+                        <w:instrText> SEQ Figure \* ARABIC </w:instrText>
+                      </w:r>
+                      <w:r>
+                        <w:rPr/>
+                        <w:fldChar w:fldCharType="separate"/>
+                      </w:r>
+                      <w:r>
+                        <w:rPr/>
+                        <w:t>5</w:t>
+                      </w:r>
+                      <w:r>
+                        <w:rPr/>
+                        <w:fldChar w:fldCharType="end"/>
+                      </w:r>
+                      <w:r>
+                        <w:rPr/>
+                        <w:t>: Release Notes for Firmware</w:t>
+                      </w:r>
+                    </w:p>
+                  </w:txbxContent>
+                </v:textbox>
+                <w10:wrap type="topAndBottom"/>
+              </v:rect>
+            </w:pict>
+          </mc:Fallback>
+        </mc:AlternateContent>
       </w:r>
     </w:p>
     <w:p>
@@ -602,6 +1505,217 @@
     </w:p>
     <w:p>
       <w:pPr>
+        <w:pStyle w:val="TextBody"/>
+        <w:bidi w:val="0"/>
+        <w:jc w:val="left"/>
+        <w:rPr/>
+      </w:pPr>
+      <w:r>
+        <w:rPr/>
+      </w:r>
+      <w:r>
+        <mc:AlternateContent>
+          <mc:Choice Requires="wps">
+            <w:drawing>
+              <wp:anchor behindDoc="0" distT="0" distB="0" distL="0" distR="0" simplePos="0" locked="0" layoutInCell="0" allowOverlap="1" relativeHeight="12">
+                <wp:simplePos x="0" y="0"/>
+                <wp:positionH relativeFrom="column">
+                  <wp:posOffset>1028700</wp:posOffset>
+                </wp:positionH>
+                <wp:positionV relativeFrom="paragraph">
+                  <wp:posOffset>635</wp:posOffset>
+                </wp:positionV>
+                <wp:extent cx="2834640" cy="2564130"/>
+                <wp:effectExtent l="0" t="0" r="0" b="0"/>
+                <wp:wrapTopAndBottom/>
+                <wp:docPr id="16" name="Frame6"/>
+                <a:graphic xmlns:a="http://schemas.openxmlformats.org/drawingml/2006/main">
+                  <a:graphicData uri="http://schemas.microsoft.com/office/word/2010/wordprocessingShape">
+                    <wps:wsp>
+                      <wps:cNvSpPr txBox="1"/>
+                      <wps:spPr>
+                        <a:xfrm>
+                          <a:off x="0" y="0"/>
+                          <a:ext cx="2834640" cy="2564130"/>
+                        </a:xfrm>
+                        <a:prstGeom prst="rect"/>
+                        <a:solidFill>
+                          <a:srgbClr val="FFFFFF"/>
+                        </a:solidFill>
+                      </wps:spPr>
+                      <wps:txbx>
+                        <w:txbxContent>
+                          <w:p>
+                            <w:pPr>
+                              <w:pStyle w:val="Figure"/>
+                              <w:spacing w:before="120" w:after="120"/>
+                              <w:rPr/>
+                            </w:pPr>
+                            <w:r>
+                              <w:rPr/>
+                              <w:drawing>
+                                <wp:inline distT="0" distB="0" distL="0" distR="0">
+                                  <wp:extent cx="2834640" cy="2061210"/>
+                                  <wp:effectExtent l="0" t="0" r="0" b="0"/>
+                                  <wp:docPr id="17" name="Image6" descr=""/>
+                                  <wp:cNvGraphicFramePr>
+                                    <a:graphicFrameLocks xmlns:a="http://schemas.openxmlformats.org/drawingml/2006/main" noChangeAspect="1"/>
+                                  </wp:cNvGraphicFramePr>
+                                  <a:graphic xmlns:a="http://schemas.openxmlformats.org/drawingml/2006/main">
+                                    <a:graphicData uri="http://schemas.openxmlformats.org/drawingml/2006/picture">
+                                      <pic:pic xmlns:pic="http://schemas.openxmlformats.org/drawingml/2006/picture">
+                                        <pic:nvPicPr>
+                                          <pic:cNvPr id="17" name="Image6" descr=""/>
+                                          <pic:cNvPicPr>
+                                            <a:picLocks noChangeAspect="1" noChangeArrowheads="1"/>
+                                          </pic:cNvPicPr>
+                                        </pic:nvPicPr>
+                                        <pic:blipFill>
+                                          <a:blip r:embed="rId9"/>
+                                          <a:stretch>
+                                            <a:fillRect/>
+                                          </a:stretch>
+                                        </pic:blipFill>
+                                        <pic:spPr bwMode="auto">
+                                          <a:xfrm>
+                                            <a:off x="0" y="0"/>
+                                            <a:ext cx="2834640" cy="2061210"/>
+                                          </a:xfrm>
+                                          <a:prstGeom prst="rect">
+                                            <a:avLst/>
+                                          </a:prstGeom>
+                                        </pic:spPr>
+                                      </pic:pic>
+                                    </a:graphicData>
+                                  </a:graphic>
+                                </wp:inline>
+                              </w:drawing>
+                              <w:t xml:space="preserve">Figure </w:t>
+                            </w:r>
+                            <w:r>
+                              <w:rPr/>
+                              <w:fldChar w:fldCharType="begin"/>
+                            </w:r>
+                            <w:r>
+                              <w:rPr/>
+                              <w:instrText> SEQ Figure \* ARABIC </w:instrText>
+                            </w:r>
+                            <w:r>
+                              <w:rPr/>
+                              <w:fldChar w:fldCharType="separate"/>
+                            </w:r>
+                            <w:r>
+                              <w:rPr/>
+                              <w:t>6</w:t>
+                            </w:r>
+                            <w:r>
+                              <w:rPr/>
+                              <w:fldChar w:fldCharType="end"/>
+                            </w:r>
+                            <w:r>
+                              <w:rPr/>
+                              <w:t>: Calibration screen - calibrate each circuit</w:t>
+                            </w:r>
+                          </w:p>
+                        </w:txbxContent>
+                      </wps:txbx>
+                      <wps:bodyPr anchor="t" lIns="0" tIns="0" rIns="0" bIns="0">
+                        <a:noAutofit/>
+                      </wps:bodyPr>
+                    </wps:wsp>
+                  </a:graphicData>
+                </a:graphic>
+              </wp:anchor>
+            </w:drawing>
+          </mc:Choice>
+          <mc:Fallback>
+            <w:pict>
+              <v:rect style="position:absolute;rotation:0;width:223.2pt;height:201.9pt;mso-wrap-distance-left:0pt;mso-wrap-distance-right:0pt;mso-wrap-distance-top:0pt;mso-wrap-distance-bottom:0pt;margin-top:0pt;mso-position-vertical-relative:text;margin-left:81pt;mso-position-horizontal-relative:text">
+                <v:textbox inset="0in,0in,0in,0in">
+                  <w:txbxContent>
+                    <w:p>
+                      <w:pPr>
+                        <w:pStyle w:val="Figure"/>
+                        <w:spacing w:before="120" w:after="120"/>
+                        <w:rPr/>
+                      </w:pPr>
+                      <w:r>
+                        <w:rPr/>
+                        <w:drawing>
+                          <wp:inline distT="0" distB="0" distL="0" distR="0">
+                            <wp:extent cx="2834640" cy="2061210"/>
+                            <wp:effectExtent l="0" t="0" r="0" b="0"/>
+                            <wp:docPr id="18" name="Image6" descr=""/>
+                            <wp:cNvGraphicFramePr>
+                              <a:graphicFrameLocks xmlns:a="http://schemas.openxmlformats.org/drawingml/2006/main" noChangeAspect="1"/>
+                            </wp:cNvGraphicFramePr>
+                            <a:graphic xmlns:a="http://schemas.openxmlformats.org/drawingml/2006/main">
+                              <a:graphicData uri="http://schemas.openxmlformats.org/drawingml/2006/picture">
+                                <pic:pic xmlns:pic="http://schemas.openxmlformats.org/drawingml/2006/picture">
+                                  <pic:nvPicPr>
+                                    <pic:cNvPr id="18" name="Image6" descr=""/>
+                                    <pic:cNvPicPr>
+                                      <a:picLocks noChangeAspect="1" noChangeArrowheads="1"/>
+                                    </pic:cNvPicPr>
+                                  </pic:nvPicPr>
+                                  <pic:blipFill>
+                                    <a:blip r:embed="rId9"/>
+                                    <a:stretch>
+                                      <a:fillRect/>
+                                    </a:stretch>
+                                  </pic:blipFill>
+                                  <pic:spPr bwMode="auto">
+                                    <a:xfrm>
+                                      <a:off x="0" y="0"/>
+                                      <a:ext cx="2834640" cy="2061210"/>
+                                    </a:xfrm>
+                                    <a:prstGeom prst="rect">
+                                      <a:avLst/>
+                                    </a:prstGeom>
+                                  </pic:spPr>
+                                </pic:pic>
+                              </a:graphicData>
+                            </a:graphic>
+                          </wp:inline>
+                        </w:drawing>
+                        <w:t xml:space="preserve">Figure </w:t>
+                      </w:r>
+                      <w:r>
+                        <w:rPr/>
+                        <w:fldChar w:fldCharType="begin"/>
+                      </w:r>
+                      <w:r>
+                        <w:rPr/>
+                        <w:instrText> SEQ Figure \* ARABIC </w:instrText>
+                      </w:r>
+                      <w:r>
+                        <w:rPr/>
+                        <w:fldChar w:fldCharType="separate"/>
+                      </w:r>
+                      <w:r>
+                        <w:rPr/>
+                        <w:t>6</w:t>
+                      </w:r>
+                      <w:r>
+                        <w:rPr/>
+                        <w:fldChar w:fldCharType="end"/>
+                      </w:r>
+                      <w:r>
+                        <w:rPr/>
+                        <w:t>: Calibration screen - calibrate each circuit</w:t>
+                      </w:r>
+                    </w:p>
+                  </w:txbxContent>
+                </v:textbox>
+                <w10:wrap type="topAndBottom"/>
+              </v:rect>
+            </w:pict>
+          </mc:Fallback>
+        </mc:AlternateContent>
+      </w:r>
+    </w:p>
+    <w:p>
+      <w:pPr>
         <w:pStyle w:val="Heading2"/>
         <w:numPr>
           <w:ilvl w:val="1"/>
@@ -645,51 +1759,838 @@
       </w:pPr>
       <w:r>
         <w:rPr/>
-        <w:drawing>
-          <wp:anchor behindDoc="0" distT="0" distB="0" distL="0" distR="0" simplePos="0" locked="0" layoutInCell="0" allowOverlap="1" relativeHeight="3">
-            <wp:simplePos x="0" y="0"/>
-            <wp:positionH relativeFrom="column">
-              <wp:posOffset>897890</wp:posOffset>
-            </wp:positionH>
-            <wp:positionV relativeFrom="paragraph">
-              <wp:posOffset>13970</wp:posOffset>
-            </wp:positionV>
-            <wp:extent cx="4490720" cy="2694305"/>
-            <wp:effectExtent l="0" t="0" r="0" b="0"/>
-            <wp:wrapTopAndBottom/>
-            <wp:docPr id="2" name="Image2" descr=""/>
-            <wp:cNvGraphicFramePr>
-              <a:graphicFrameLocks xmlns:a="http://schemas.openxmlformats.org/drawingml/2006/main" noChangeAspect="1"/>
-            </wp:cNvGraphicFramePr>
-            <a:graphic xmlns:a="http://schemas.openxmlformats.org/drawingml/2006/main">
-              <a:graphicData uri="http://schemas.openxmlformats.org/drawingml/2006/picture">
-                <pic:pic xmlns:pic="http://schemas.openxmlformats.org/drawingml/2006/picture">
-                  <pic:nvPicPr>
-                    <pic:cNvPr id="2" name="Image2" descr=""/>
-                    <pic:cNvPicPr>
-                      <a:picLocks noChangeAspect="1" noChangeArrowheads="1"/>
-                    </pic:cNvPicPr>
-                  </pic:nvPicPr>
-                  <pic:blipFill>
-                    <a:blip r:embed="rId5"/>
-                    <a:stretch>
-                      <a:fillRect/>
-                    </a:stretch>
-                  </pic:blipFill>
-                  <pic:spPr bwMode="auto">
-                    <a:xfrm>
-                      <a:off x="0" y="0"/>
-                      <a:ext cx="4490720" cy="2694305"/>
-                    </a:xfrm>
-                    <a:prstGeom prst="rect">
-                      <a:avLst/>
-                    </a:prstGeom>
-                  </pic:spPr>
-                </pic:pic>
-              </a:graphicData>
-            </a:graphic>
-          </wp:anchor>
-        </w:drawing>
+      </w:r>
+      <w:r>
+        <mc:AlternateContent>
+          <mc:Choice Requires="wps">
+            <w:drawing>
+              <wp:anchor behindDoc="0" distT="0" distB="0" distL="0" distR="0" simplePos="0" locked="0" layoutInCell="0" allowOverlap="1" relativeHeight="2">
+                <wp:simplePos x="0" y="0"/>
+                <wp:positionH relativeFrom="column">
+                  <wp:posOffset>897890</wp:posOffset>
+                </wp:positionH>
+                <wp:positionV relativeFrom="paragraph">
+                  <wp:posOffset>13970</wp:posOffset>
+                </wp:positionV>
+                <wp:extent cx="4490720" cy="3021965"/>
+                <wp:effectExtent l="0" t="0" r="0" b="0"/>
+                <wp:wrapTopAndBottom/>
+                <wp:docPr id="19" name="Frame2"/>
+                <a:graphic xmlns:a="http://schemas.openxmlformats.org/drawingml/2006/main">
+                  <a:graphicData uri="http://schemas.microsoft.com/office/word/2010/wordprocessingShape">
+                    <wps:wsp>
+                      <wps:cNvSpPr txBox="1"/>
+                      <wps:spPr>
+                        <a:xfrm>
+                          <a:off x="0" y="0"/>
+                          <a:ext cx="4490720" cy="3021965"/>
+                        </a:xfrm>
+                        <a:prstGeom prst="rect"/>
+                        <a:solidFill>
+                          <a:srgbClr val="FFFFFF"/>
+                        </a:solidFill>
+                      </wps:spPr>
+                      <wps:txbx>
+                        <w:txbxContent>
+                          <w:p>
+                            <w:pPr>
+                              <w:pStyle w:val="Figure"/>
+                              <w:spacing w:before="120" w:after="120"/>
+                              <w:rPr/>
+                            </w:pPr>
+                            <w:r>
+                              <w:rPr/>
+                              <w:drawing>
+                                <wp:inline distT="0" distB="0" distL="0" distR="0">
+                                  <wp:extent cx="4490720" cy="2694305"/>
+                                  <wp:effectExtent l="0" t="0" r="0" b="0"/>
+                                  <wp:docPr id="20" name="Image2" descr=""/>
+                                  <wp:cNvGraphicFramePr>
+                                    <a:graphicFrameLocks xmlns:a="http://schemas.openxmlformats.org/drawingml/2006/main" noChangeAspect="1"/>
+                                  </wp:cNvGraphicFramePr>
+                                  <a:graphic xmlns:a="http://schemas.openxmlformats.org/drawingml/2006/main">
+                                    <a:graphicData uri="http://schemas.openxmlformats.org/drawingml/2006/picture">
+                                      <pic:pic xmlns:pic="http://schemas.openxmlformats.org/drawingml/2006/picture">
+                                        <pic:nvPicPr>
+                                          <pic:cNvPr id="20" name="Image2" descr=""/>
+                                          <pic:cNvPicPr>
+                                            <a:picLocks noChangeAspect="1" noChangeArrowheads="1"/>
+                                          </pic:cNvPicPr>
+                                        </pic:nvPicPr>
+                                        <pic:blipFill>
+                                          <a:blip r:embed="rId10"/>
+                                          <a:stretch>
+                                            <a:fillRect/>
+                                          </a:stretch>
+                                        </pic:blipFill>
+                                        <pic:spPr bwMode="auto">
+                                          <a:xfrm>
+                                            <a:off x="0" y="0"/>
+                                            <a:ext cx="4490720" cy="2694305"/>
+                                          </a:xfrm>
+                                          <a:prstGeom prst="rect">
+                                            <a:avLst/>
+                                          </a:prstGeom>
+                                        </pic:spPr>
+                                      </pic:pic>
+                                    </a:graphicData>
+                                  </a:graphic>
+                                </wp:inline>
+                              </w:drawing>
+                              <w:t xml:space="preserve">Figure </w:t>
+                            </w:r>
+                            <w:r>
+                              <w:rPr/>
+                              <w:fldChar w:fldCharType="begin"/>
+                            </w:r>
+                            <w:r>
+                              <w:rPr/>
+                              <w:instrText> SEQ Figure \* ARABIC </w:instrText>
+                            </w:r>
+                            <w:r>
+                              <w:rPr/>
+                              <w:fldChar w:fldCharType="separate"/>
+                            </w:r>
+                            <w:r>
+                              <w:rPr/>
+                              <w:t>7</w:t>
+                            </w:r>
+                            <w:r>
+                              <w:rPr/>
+                              <w:fldChar w:fldCharType="end"/>
+                            </w:r>
+                            <w:r>
+                              <w:rPr/>
+                              <w:t xml:space="preserve">: Simulation Screen: </w:t>
+                            </w:r>
+                            <w:r>
+                              <w:rPr/>
+                              <w:t>startup</w:t>
+                            </w:r>
+                          </w:p>
+                        </w:txbxContent>
+                      </wps:txbx>
+                      <wps:bodyPr anchor="t" lIns="0" tIns="0" rIns="0" bIns="0">
+                        <a:noAutofit/>
+                      </wps:bodyPr>
+                    </wps:wsp>
+                  </a:graphicData>
+                </a:graphic>
+              </wp:anchor>
+            </w:drawing>
+          </mc:Choice>
+          <mc:Fallback>
+            <w:pict>
+              <v:rect style="position:absolute;rotation:0;width:353.6pt;height:237.95pt;mso-wrap-distance-left:0pt;mso-wrap-distance-right:0pt;mso-wrap-distance-top:0pt;mso-wrap-distance-bottom:0pt;margin-top:1.1pt;mso-position-vertical-relative:text;margin-left:70.7pt;mso-position-horizontal-relative:text">
+                <v:textbox inset="0in,0in,0in,0in">
+                  <w:txbxContent>
+                    <w:p>
+                      <w:pPr>
+                        <w:pStyle w:val="Figure"/>
+                        <w:spacing w:before="120" w:after="120"/>
+                        <w:rPr/>
+                      </w:pPr>
+                      <w:r>
+                        <w:rPr/>
+                        <w:drawing>
+                          <wp:inline distT="0" distB="0" distL="0" distR="0">
+                            <wp:extent cx="4490720" cy="2694305"/>
+                            <wp:effectExtent l="0" t="0" r="0" b="0"/>
+                            <wp:docPr id="21" name="Image2" descr=""/>
+                            <wp:cNvGraphicFramePr>
+                              <a:graphicFrameLocks xmlns:a="http://schemas.openxmlformats.org/drawingml/2006/main" noChangeAspect="1"/>
+                            </wp:cNvGraphicFramePr>
+                            <a:graphic xmlns:a="http://schemas.openxmlformats.org/drawingml/2006/main">
+                              <a:graphicData uri="http://schemas.openxmlformats.org/drawingml/2006/picture">
+                                <pic:pic xmlns:pic="http://schemas.openxmlformats.org/drawingml/2006/picture">
+                                  <pic:nvPicPr>
+                                    <pic:cNvPr id="21" name="Image2" descr=""/>
+                                    <pic:cNvPicPr>
+                                      <a:picLocks noChangeAspect="1" noChangeArrowheads="1"/>
+                                    </pic:cNvPicPr>
+                                  </pic:nvPicPr>
+                                  <pic:blipFill>
+                                    <a:blip r:embed="rId10"/>
+                                    <a:stretch>
+                                      <a:fillRect/>
+                                    </a:stretch>
+                                  </pic:blipFill>
+                                  <pic:spPr bwMode="auto">
+                                    <a:xfrm>
+                                      <a:off x="0" y="0"/>
+                                      <a:ext cx="4490720" cy="2694305"/>
+                                    </a:xfrm>
+                                    <a:prstGeom prst="rect">
+                                      <a:avLst/>
+                                    </a:prstGeom>
+                                  </pic:spPr>
+                                </pic:pic>
+                              </a:graphicData>
+                            </a:graphic>
+                          </wp:inline>
+                        </w:drawing>
+                        <w:t xml:space="preserve">Figure </w:t>
+                      </w:r>
+                      <w:r>
+                        <w:rPr/>
+                        <w:fldChar w:fldCharType="begin"/>
+                      </w:r>
+                      <w:r>
+                        <w:rPr/>
+                        <w:instrText> SEQ Figure \* ARABIC </w:instrText>
+                      </w:r>
+                      <w:r>
+                        <w:rPr/>
+                        <w:fldChar w:fldCharType="separate"/>
+                      </w:r>
+                      <w:r>
+                        <w:rPr/>
+                        <w:t>7</w:t>
+                      </w:r>
+                      <w:r>
+                        <w:rPr/>
+                        <w:fldChar w:fldCharType="end"/>
+                      </w:r>
+                      <w:r>
+                        <w:rPr/>
+                        <w:t xml:space="preserve">: Simulation Screen: </w:t>
+                      </w:r>
+                      <w:r>
+                        <w:rPr/>
+                        <w:t>startup</w:t>
+                      </w:r>
+                    </w:p>
+                  </w:txbxContent>
+                </v:textbox>
+                <w10:wrap type="topAndBottom"/>
+              </v:rect>
+            </w:pict>
+          </mc:Fallback>
+        </mc:AlternateContent>
+      </w:r>
+    </w:p>
+    <w:p>
+      <w:pPr>
+        <w:pStyle w:val="TextBody"/>
+        <w:bidi w:val="0"/>
+        <w:spacing w:before="0" w:after="140"/>
+        <w:jc w:val="left"/>
+        <w:rPr/>
+      </w:pPr>
+      <w:r>
+        <w:rPr/>
+      </w:r>
+    </w:p>
+    <w:p>
+      <w:pPr>
+        <w:pStyle w:val="TextBody"/>
+        <w:bidi w:val="0"/>
+        <w:spacing w:before="0" w:after="140"/>
+        <w:jc w:val="left"/>
+        <w:rPr/>
+      </w:pPr>
+      <w:r>
+        <w:rPr/>
+      </w:r>
+      <w:r>
+        <mc:AlternateContent>
+          <mc:Choice Requires="wps">
+            <w:drawing>
+              <wp:anchor behindDoc="0" distT="0" distB="0" distL="0" distR="0" simplePos="0" locked="0" layoutInCell="0" allowOverlap="1" relativeHeight="16">
+                <wp:simplePos x="0" y="0"/>
+                <wp:positionH relativeFrom="column">
+                  <wp:align>center</wp:align>
+                </wp:positionH>
+                <wp:positionV relativeFrom="paragraph">
+                  <wp:posOffset>635</wp:posOffset>
+                </wp:positionV>
+                <wp:extent cx="3999230" cy="3273425"/>
+                <wp:effectExtent l="0" t="0" r="0" b="0"/>
+                <wp:wrapTopAndBottom/>
+                <wp:docPr id="22" name="Frame8"/>
+                <a:graphic xmlns:a="http://schemas.openxmlformats.org/drawingml/2006/main">
+                  <a:graphicData uri="http://schemas.microsoft.com/office/word/2010/wordprocessingShape">
+                    <wps:wsp>
+                      <wps:cNvSpPr txBox="1"/>
+                      <wps:spPr>
+                        <a:xfrm>
+                          <a:off x="0" y="0"/>
+                          <a:ext cx="3999230" cy="3273425"/>
+                        </a:xfrm>
+                        <a:prstGeom prst="rect"/>
+                        <a:solidFill>
+                          <a:srgbClr val="FFFFFF"/>
+                        </a:solidFill>
+                      </wps:spPr>
+                      <wps:txbx>
+                        <w:txbxContent>
+                          <w:p>
+                            <w:pPr>
+                              <w:pStyle w:val="Figure"/>
+                              <w:spacing w:before="120" w:after="120"/>
+                              <w:rPr/>
+                            </w:pPr>
+                            <w:r>
+                              <w:rPr/>
+                              <w:drawing>
+                                <wp:inline distT="0" distB="0" distL="0" distR="0">
+                                  <wp:extent cx="3999230" cy="2945765"/>
+                                  <wp:effectExtent l="0" t="0" r="0" b="0"/>
+                                  <wp:docPr id="23" name="Image8" descr=""/>
+                                  <wp:cNvGraphicFramePr>
+                                    <a:graphicFrameLocks xmlns:a="http://schemas.openxmlformats.org/drawingml/2006/main" noChangeAspect="1"/>
+                                  </wp:cNvGraphicFramePr>
+                                  <a:graphic xmlns:a="http://schemas.openxmlformats.org/drawingml/2006/main">
+                                    <a:graphicData uri="http://schemas.openxmlformats.org/drawingml/2006/picture">
+                                      <pic:pic xmlns:pic="http://schemas.openxmlformats.org/drawingml/2006/picture">
+                                        <pic:nvPicPr>
+                                          <pic:cNvPr id="23" name="Image8" descr=""/>
+                                          <pic:cNvPicPr>
+                                            <a:picLocks noChangeAspect="1" noChangeArrowheads="1"/>
+                                          </pic:cNvPicPr>
+                                        </pic:nvPicPr>
+                                        <pic:blipFill>
+                                          <a:blip r:embed="rId11"/>
+                                          <a:stretch>
+                                            <a:fillRect/>
+                                          </a:stretch>
+                                        </pic:blipFill>
+                                        <pic:spPr bwMode="auto">
+                                          <a:xfrm>
+                                            <a:off x="0" y="0"/>
+                                            <a:ext cx="3999230" cy="2945765"/>
+                                          </a:xfrm>
+                                          <a:prstGeom prst="rect">
+                                            <a:avLst/>
+                                          </a:prstGeom>
+                                        </pic:spPr>
+                                      </pic:pic>
+                                    </a:graphicData>
+                                  </a:graphic>
+                                </wp:inline>
+                              </w:drawing>
+                              <w:t xml:space="preserve">Figure </w:t>
+                            </w:r>
+                            <w:r>
+                              <w:rPr/>
+                              <w:fldChar w:fldCharType="begin"/>
+                            </w:r>
+                            <w:r>
+                              <w:rPr/>
+                              <w:instrText> SEQ Figure \* ARABIC </w:instrText>
+                            </w:r>
+                            <w:r>
+                              <w:rPr/>
+                              <w:fldChar w:fldCharType="separate"/>
+                            </w:r>
+                            <w:r>
+                              <w:rPr/>
+                              <w:t>9</w:t>
+                            </w:r>
+                            <w:r>
+                              <w:rPr/>
+                              <w:fldChar w:fldCharType="end"/>
+                            </w:r>
+                            <w:r>
+                              <w:rPr/>
+                              <w:t>: Simulation screen: Setup instructions</w:t>
+                            </w:r>
+                          </w:p>
+                        </w:txbxContent>
+                      </wps:txbx>
+                      <wps:bodyPr anchor="t" lIns="0" tIns="0" rIns="0" bIns="0">
+                        <a:noAutofit/>
+                      </wps:bodyPr>
+                    </wps:wsp>
+                  </a:graphicData>
+                </a:graphic>
+              </wp:anchor>
+            </w:drawing>
+          </mc:Choice>
+          <mc:Fallback>
+            <w:pict>
+              <v:rect style="position:absolute;rotation:0;width:314.9pt;height:257.75pt;mso-wrap-distance-left:0pt;mso-wrap-distance-right:0pt;mso-wrap-distance-top:0pt;mso-wrap-distance-bottom:0pt;margin-top:0pt;mso-position-vertical:top;mso-position-vertical-relative:text;margin-left:91.85pt;mso-position-horizontal:center;mso-position-horizontal-relative:text">
+                <v:textbox inset="0in,0in,0in,0in">
+                  <w:txbxContent>
+                    <w:p>
+                      <w:pPr>
+                        <w:pStyle w:val="Figure"/>
+                        <w:spacing w:before="120" w:after="120"/>
+                        <w:rPr/>
+                      </w:pPr>
+                      <w:r>
+                        <w:rPr/>
+                        <w:drawing>
+                          <wp:inline distT="0" distB="0" distL="0" distR="0">
+                            <wp:extent cx="3999230" cy="2945765"/>
+                            <wp:effectExtent l="0" t="0" r="0" b="0"/>
+                            <wp:docPr id="24" name="Image8" descr=""/>
+                            <wp:cNvGraphicFramePr>
+                              <a:graphicFrameLocks xmlns:a="http://schemas.openxmlformats.org/drawingml/2006/main" noChangeAspect="1"/>
+                            </wp:cNvGraphicFramePr>
+                            <a:graphic xmlns:a="http://schemas.openxmlformats.org/drawingml/2006/main">
+                              <a:graphicData uri="http://schemas.openxmlformats.org/drawingml/2006/picture">
+                                <pic:pic xmlns:pic="http://schemas.openxmlformats.org/drawingml/2006/picture">
+                                  <pic:nvPicPr>
+                                    <pic:cNvPr id="24" name="Image8" descr=""/>
+                                    <pic:cNvPicPr>
+                                      <a:picLocks noChangeAspect="1" noChangeArrowheads="1"/>
+                                    </pic:cNvPicPr>
+                                  </pic:nvPicPr>
+                                  <pic:blipFill>
+                                    <a:blip r:embed="rId11"/>
+                                    <a:stretch>
+                                      <a:fillRect/>
+                                    </a:stretch>
+                                  </pic:blipFill>
+                                  <pic:spPr bwMode="auto">
+                                    <a:xfrm>
+                                      <a:off x="0" y="0"/>
+                                      <a:ext cx="3999230" cy="2945765"/>
+                                    </a:xfrm>
+                                    <a:prstGeom prst="rect">
+                                      <a:avLst/>
+                                    </a:prstGeom>
+                                  </pic:spPr>
+                                </pic:pic>
+                              </a:graphicData>
+                            </a:graphic>
+                          </wp:inline>
+                        </w:drawing>
+                        <w:t xml:space="preserve">Figure </w:t>
+                      </w:r>
+                      <w:r>
+                        <w:rPr/>
+                        <w:fldChar w:fldCharType="begin"/>
+                      </w:r>
+                      <w:r>
+                        <w:rPr/>
+                        <w:instrText> SEQ Figure \* ARABIC </w:instrText>
+                      </w:r>
+                      <w:r>
+                        <w:rPr/>
+                        <w:fldChar w:fldCharType="separate"/>
+                      </w:r>
+                      <w:r>
+                        <w:rPr/>
+                        <w:t>9</w:t>
+                      </w:r>
+                      <w:r>
+                        <w:rPr/>
+                        <w:fldChar w:fldCharType="end"/>
+                      </w:r>
+                      <w:r>
+                        <w:rPr/>
+                        <w:t>: Simulation screen: Setup instructions</w:t>
+                      </w:r>
+                    </w:p>
+                  </w:txbxContent>
+                </v:textbox>
+                <w10:wrap type="topAndBottom"/>
+              </v:rect>
+            </w:pict>
+          </mc:Fallback>
+        </mc:AlternateContent>
+      </w:r>
+      <w:r>
+        <mc:AlternateContent>
+          <mc:Choice Requires="wps">
+            <w:drawing>
+              <wp:anchor behindDoc="0" distT="0" distB="0" distL="0" distR="0" simplePos="0" locked="0" layoutInCell="0" allowOverlap="1" relativeHeight="18">
+                <wp:simplePos x="0" y="0"/>
+                <wp:positionH relativeFrom="column">
+                  <wp:align>center</wp:align>
+                </wp:positionH>
+                <wp:positionV relativeFrom="paragraph">
+                  <wp:posOffset>635</wp:posOffset>
+                </wp:positionV>
+                <wp:extent cx="4838065" cy="3920490"/>
+                <wp:effectExtent l="0" t="0" r="0" b="0"/>
+                <wp:wrapTopAndBottom/>
+                <wp:docPr id="25" name="Frame9"/>
+                <a:graphic xmlns:a="http://schemas.openxmlformats.org/drawingml/2006/main">
+                  <a:graphicData uri="http://schemas.microsoft.com/office/word/2010/wordprocessingShape">
+                    <wps:wsp>
+                      <wps:cNvSpPr txBox="1"/>
+                      <wps:spPr>
+                        <a:xfrm>
+                          <a:off x="0" y="0"/>
+                          <a:ext cx="4838065" cy="3920490"/>
+                        </a:xfrm>
+                        <a:prstGeom prst="rect"/>
+                        <a:solidFill>
+                          <a:srgbClr val="FFFFFF"/>
+                        </a:solidFill>
+                      </wps:spPr>
+                      <wps:txbx>
+                        <w:txbxContent>
+                          <w:p>
+                            <w:pPr>
+                              <w:pStyle w:val="Figure"/>
+                              <w:spacing w:before="120" w:after="120"/>
+                              <w:rPr/>
+                            </w:pPr>
+                            <w:r>
+                              <w:rPr/>
+                              <w:drawing>
+                                <wp:inline distT="0" distB="0" distL="0" distR="0">
+                                  <wp:extent cx="4838065" cy="3592830"/>
+                                  <wp:effectExtent l="0" t="0" r="0" b="0"/>
+                                  <wp:docPr id="26" name="Image9" descr=""/>
+                                  <wp:cNvGraphicFramePr>
+                                    <a:graphicFrameLocks xmlns:a="http://schemas.openxmlformats.org/drawingml/2006/main" noChangeAspect="1"/>
+                                  </wp:cNvGraphicFramePr>
+                                  <a:graphic xmlns:a="http://schemas.openxmlformats.org/drawingml/2006/main">
+                                    <a:graphicData uri="http://schemas.openxmlformats.org/drawingml/2006/picture">
+                                      <pic:pic xmlns:pic="http://schemas.openxmlformats.org/drawingml/2006/picture">
+                                        <pic:nvPicPr>
+                                          <pic:cNvPr id="26" name="Image9" descr=""/>
+                                          <pic:cNvPicPr>
+                                            <a:picLocks noChangeAspect="1" noChangeArrowheads="1"/>
+                                          </pic:cNvPicPr>
+                                        </pic:nvPicPr>
+                                        <pic:blipFill>
+                                          <a:blip r:embed="rId12"/>
+                                          <a:stretch>
+                                            <a:fillRect/>
+                                          </a:stretch>
+                                        </pic:blipFill>
+                                        <pic:spPr bwMode="auto">
+                                          <a:xfrm>
+                                            <a:off x="0" y="0"/>
+                                            <a:ext cx="4838065" cy="3592830"/>
+                                          </a:xfrm>
+                                          <a:prstGeom prst="rect">
+                                            <a:avLst/>
+                                          </a:prstGeom>
+                                        </pic:spPr>
+                                      </pic:pic>
+                                    </a:graphicData>
+                                  </a:graphic>
+                                </wp:inline>
+                              </w:drawing>
+                              <w:t xml:space="preserve">Figure </w:t>
+                            </w:r>
+                            <w:r>
+                              <w:rPr/>
+                              <w:fldChar w:fldCharType="begin"/>
+                            </w:r>
+                            <w:r>
+                              <w:rPr/>
+                              <w:instrText> SEQ Figure \* ARABIC </w:instrText>
+                            </w:r>
+                            <w:r>
+                              <w:rPr/>
+                              <w:fldChar w:fldCharType="separate"/>
+                            </w:r>
+                            <w:r>
+                              <w:rPr/>
+                              <w:t>8</w:t>
+                            </w:r>
+                            <w:r>
+                              <w:rPr/>
+                              <w:fldChar w:fldCharType="end"/>
+                            </w:r>
+                            <w:r>
+                              <w:rPr/>
+                              <w:t>: Simulation screen: ramp up</w:t>
+                            </w:r>
+                          </w:p>
+                        </w:txbxContent>
+                      </wps:txbx>
+                      <wps:bodyPr anchor="t" lIns="0" tIns="0" rIns="0" bIns="0">
+                        <a:noAutofit/>
+                      </wps:bodyPr>
+                    </wps:wsp>
+                  </a:graphicData>
+                </a:graphic>
+              </wp:anchor>
+            </w:drawing>
+          </mc:Choice>
+          <mc:Fallback>
+            <w:pict>
+              <v:rect style="position:absolute;rotation:0;width:380.95pt;height:308.7pt;mso-wrap-distance-left:0pt;mso-wrap-distance-right:0pt;mso-wrap-distance-top:0pt;mso-wrap-distance-bottom:0pt;margin-top:0pt;mso-position-vertical:top;mso-position-vertical-relative:text;margin-left:58.85pt;mso-position-horizontal:center;mso-position-horizontal-relative:text">
+                <v:textbox inset="0in,0in,0in,0in">
+                  <w:txbxContent>
+                    <w:p>
+                      <w:pPr>
+                        <w:pStyle w:val="Figure"/>
+                        <w:spacing w:before="120" w:after="120"/>
+                        <w:rPr/>
+                      </w:pPr>
+                      <w:r>
+                        <w:rPr/>
+                        <w:drawing>
+                          <wp:inline distT="0" distB="0" distL="0" distR="0">
+                            <wp:extent cx="4838065" cy="3592830"/>
+                            <wp:effectExtent l="0" t="0" r="0" b="0"/>
+                            <wp:docPr id="27" name="Image9" descr=""/>
+                            <wp:cNvGraphicFramePr>
+                              <a:graphicFrameLocks xmlns:a="http://schemas.openxmlformats.org/drawingml/2006/main" noChangeAspect="1"/>
+                            </wp:cNvGraphicFramePr>
+                            <a:graphic xmlns:a="http://schemas.openxmlformats.org/drawingml/2006/main">
+                              <a:graphicData uri="http://schemas.openxmlformats.org/drawingml/2006/picture">
+                                <pic:pic xmlns:pic="http://schemas.openxmlformats.org/drawingml/2006/picture">
+                                  <pic:nvPicPr>
+                                    <pic:cNvPr id="27" name="Image9" descr=""/>
+                                    <pic:cNvPicPr>
+                                      <a:picLocks noChangeAspect="1" noChangeArrowheads="1"/>
+                                    </pic:cNvPicPr>
+                                  </pic:nvPicPr>
+                                  <pic:blipFill>
+                                    <a:blip r:embed="rId12"/>
+                                    <a:stretch>
+                                      <a:fillRect/>
+                                    </a:stretch>
+                                  </pic:blipFill>
+                                  <pic:spPr bwMode="auto">
+                                    <a:xfrm>
+                                      <a:off x="0" y="0"/>
+                                      <a:ext cx="4838065" cy="3592830"/>
+                                    </a:xfrm>
+                                    <a:prstGeom prst="rect">
+                                      <a:avLst/>
+                                    </a:prstGeom>
+                                  </pic:spPr>
+                                </pic:pic>
+                              </a:graphicData>
+                            </a:graphic>
+                          </wp:inline>
+                        </w:drawing>
+                        <w:t xml:space="preserve">Figure </w:t>
+                      </w:r>
+                      <w:r>
+                        <w:rPr/>
+                        <w:fldChar w:fldCharType="begin"/>
+                      </w:r>
+                      <w:r>
+                        <w:rPr/>
+                        <w:instrText> SEQ Figure \* ARABIC </w:instrText>
+                      </w:r>
+                      <w:r>
+                        <w:rPr/>
+                        <w:fldChar w:fldCharType="separate"/>
+                      </w:r>
+                      <w:r>
+                        <w:rPr/>
+                        <w:t>8</w:t>
+                      </w:r>
+                      <w:r>
+                        <w:rPr/>
+                        <w:fldChar w:fldCharType="end"/>
+                      </w:r>
+                      <w:r>
+                        <w:rPr/>
+                        <w:t>: Simulation screen: ramp up</w:t>
+                      </w:r>
+                    </w:p>
+                  </w:txbxContent>
+                </v:textbox>
+                <w10:wrap type="topAndBottom"/>
+              </v:rect>
+            </w:pict>
+          </mc:Fallback>
+        </mc:AlternateContent>
+      </w:r>
+      <w:r>
+        <mc:AlternateContent>
+          <mc:Choice Requires="wps">
+            <w:drawing>
+              <wp:anchor behindDoc="0" distT="0" distB="0" distL="0" distR="0" simplePos="0" locked="0" layoutInCell="0" allowOverlap="1" relativeHeight="20">
+                <wp:simplePos x="0" y="0"/>
+                <wp:positionH relativeFrom="column">
+                  <wp:posOffset>709295</wp:posOffset>
+                </wp:positionH>
+                <wp:positionV relativeFrom="paragraph">
+                  <wp:posOffset>4260215</wp:posOffset>
+                </wp:positionV>
+                <wp:extent cx="4852035" cy="3895090"/>
+                <wp:effectExtent l="0" t="0" r="0" b="0"/>
+                <wp:wrapTopAndBottom/>
+                <wp:docPr id="28" name="Frame10"/>
+                <a:graphic xmlns:a="http://schemas.openxmlformats.org/drawingml/2006/main">
+                  <a:graphicData uri="http://schemas.microsoft.com/office/word/2010/wordprocessingShape">
+                    <wps:wsp>
+                      <wps:cNvSpPr txBox="1"/>
+                      <wps:spPr>
+                        <a:xfrm>
+                          <a:off x="0" y="0"/>
+                          <a:ext cx="4852035" cy="3895090"/>
+                        </a:xfrm>
+                        <a:prstGeom prst="rect"/>
+                        <a:solidFill>
+                          <a:srgbClr val="FFFFFF"/>
+                        </a:solidFill>
+                      </wps:spPr>
+                      <wps:txbx>
+                        <w:txbxContent>
+                          <w:p>
+                            <w:pPr>
+                              <w:pStyle w:val="Figure"/>
+                              <w:spacing w:before="120" w:after="120"/>
+                              <w:rPr/>
+                            </w:pPr>
+                            <w:r>
+                              <w:rPr/>
+                              <w:drawing>
+                                <wp:inline distT="0" distB="0" distL="0" distR="0">
+                                  <wp:extent cx="4852035" cy="3567430"/>
+                                  <wp:effectExtent l="0" t="0" r="0" b="0"/>
+                                  <wp:docPr id="29" name="Image10" descr=""/>
+                                  <wp:cNvGraphicFramePr>
+                                    <a:graphicFrameLocks xmlns:a="http://schemas.openxmlformats.org/drawingml/2006/main" noChangeAspect="1"/>
+                                  </wp:cNvGraphicFramePr>
+                                  <a:graphic xmlns:a="http://schemas.openxmlformats.org/drawingml/2006/main">
+                                    <a:graphicData uri="http://schemas.openxmlformats.org/drawingml/2006/picture">
+                                      <pic:pic xmlns:pic="http://schemas.openxmlformats.org/drawingml/2006/picture">
+                                        <pic:nvPicPr>
+                                          <pic:cNvPr id="29" name="Image10" descr=""/>
+                                          <pic:cNvPicPr>
+                                            <a:picLocks noChangeAspect="1" noChangeArrowheads="1"/>
+                                          </pic:cNvPicPr>
+                                        </pic:nvPicPr>
+                                        <pic:blipFill>
+                                          <a:blip r:embed="rId13"/>
+                                          <a:stretch>
+                                            <a:fillRect/>
+                                          </a:stretch>
+                                        </pic:blipFill>
+                                        <pic:spPr bwMode="auto">
+                                          <a:xfrm>
+                                            <a:off x="0" y="0"/>
+                                            <a:ext cx="4852035" cy="3567430"/>
+                                          </a:xfrm>
+                                          <a:prstGeom prst="rect">
+                                            <a:avLst/>
+                                          </a:prstGeom>
+                                        </pic:spPr>
+                                      </pic:pic>
+                                    </a:graphicData>
+                                  </a:graphic>
+                                </wp:inline>
+                              </w:drawing>
+                              <w:t xml:space="preserve">Figure </w:t>
+                            </w:r>
+                            <w:r>
+                              <w:rPr/>
+                              <w:fldChar w:fldCharType="begin"/>
+                            </w:r>
+                            <w:r>
+                              <w:rPr/>
+                              <w:instrText> SEQ Figure \* ARABIC </w:instrText>
+                            </w:r>
+                            <w:r>
+                              <w:rPr/>
+                              <w:fldChar w:fldCharType="separate"/>
+                            </w:r>
+                            <w:r>
+                              <w:rPr/>
+                              <w:t>10</w:t>
+                            </w:r>
+                            <w:r>
+                              <w:rPr/>
+                              <w:fldChar w:fldCharType="end"/>
+                            </w:r>
+                            <w:r>
+                              <w:rPr/>
+                              <w:t>: Simulation screen: Machine running normally</w:t>
+                            </w:r>
+                          </w:p>
+                        </w:txbxContent>
+                      </wps:txbx>
+                      <wps:bodyPr anchor="t" lIns="0" tIns="0" rIns="0" bIns="0">
+                        <a:noAutofit/>
+                      </wps:bodyPr>
+                    </wps:wsp>
+                  </a:graphicData>
+                </a:graphic>
+              </wp:anchor>
+            </w:drawing>
+          </mc:Choice>
+          <mc:Fallback>
+            <w:pict>
+              <v:rect style="position:absolute;rotation:0;width:382.05pt;height:306.7pt;mso-wrap-distance-left:0pt;mso-wrap-distance-right:0pt;mso-wrap-distance-top:0pt;mso-wrap-distance-bottom:0pt;margin-top:335.45pt;mso-position-vertical-relative:text;margin-left:55.85pt;mso-position-horizontal-relative:text">
+                <v:textbox inset="0in,0in,0in,0in">
+                  <w:txbxContent>
+                    <w:p>
+                      <w:pPr>
+                        <w:pStyle w:val="Figure"/>
+                        <w:spacing w:before="120" w:after="120"/>
+                        <w:rPr/>
+                      </w:pPr>
+                      <w:r>
+                        <w:rPr/>
+                        <w:drawing>
+                          <wp:inline distT="0" distB="0" distL="0" distR="0">
+                            <wp:extent cx="4852035" cy="3567430"/>
+                            <wp:effectExtent l="0" t="0" r="0" b="0"/>
+                            <wp:docPr id="30" name="Image10" descr=""/>
+                            <wp:cNvGraphicFramePr>
+                              <a:graphicFrameLocks xmlns:a="http://schemas.openxmlformats.org/drawingml/2006/main" noChangeAspect="1"/>
+                            </wp:cNvGraphicFramePr>
+                            <a:graphic xmlns:a="http://schemas.openxmlformats.org/drawingml/2006/main">
+                              <a:graphicData uri="http://schemas.openxmlformats.org/drawingml/2006/picture">
+                                <pic:pic xmlns:pic="http://schemas.openxmlformats.org/drawingml/2006/picture">
+                                  <pic:nvPicPr>
+                                    <pic:cNvPr id="30" name="Image10" descr=""/>
+                                    <pic:cNvPicPr>
+                                      <a:picLocks noChangeAspect="1" noChangeArrowheads="1"/>
+                                    </pic:cNvPicPr>
+                                  </pic:nvPicPr>
+                                  <pic:blipFill>
+                                    <a:blip r:embed="rId13"/>
+                                    <a:stretch>
+                                      <a:fillRect/>
+                                    </a:stretch>
+                                  </pic:blipFill>
+                                  <pic:spPr bwMode="auto">
+                                    <a:xfrm>
+                                      <a:off x="0" y="0"/>
+                                      <a:ext cx="4852035" cy="3567430"/>
+                                    </a:xfrm>
+                                    <a:prstGeom prst="rect">
+                                      <a:avLst/>
+                                    </a:prstGeom>
+                                  </pic:spPr>
+                                </pic:pic>
+                              </a:graphicData>
+                            </a:graphic>
+                          </wp:inline>
+                        </w:drawing>
+                        <w:t xml:space="preserve">Figure </w:t>
+                      </w:r>
+                      <w:r>
+                        <w:rPr/>
+                        <w:fldChar w:fldCharType="begin"/>
+                      </w:r>
+                      <w:r>
+                        <w:rPr/>
+                        <w:instrText> SEQ Figure \* ARABIC </w:instrText>
+                      </w:r>
+                      <w:r>
+                        <w:rPr/>
+                        <w:fldChar w:fldCharType="separate"/>
+                      </w:r>
+                      <w:r>
+                        <w:rPr/>
+                        <w:t>10</w:t>
+                      </w:r>
+                      <w:r>
+                        <w:rPr/>
+                        <w:fldChar w:fldCharType="end"/>
+                      </w:r>
+                      <w:r>
+                        <w:rPr/>
+                        <w:t>: Simulation screen: Machine running normally</w:t>
+                      </w:r>
+                    </w:p>
+                  </w:txbxContent>
+                </v:textbox>
+                <w10:wrap type="topAndBottom"/>
+              </v:rect>
+            </w:pict>
+          </mc:Fallback>
+        </mc:AlternateContent>
       </w:r>
     </w:p>
     <w:p>
@@ -1281,5 +3182,12 @@
       <w:szCs w:val="56"/>
     </w:rPr>
   </w:style>
+  <w:style w:type="paragraph" w:styleId="Figure">
+    <w:name w:val="Figure"/>
+    <w:basedOn w:val="Caption"/>
+    <w:qFormat/>
+    <w:pPr/>
+    <w:rPr/>
+  </w:style>
 </w:styles>
 </file>
</xml_diff>

<commit_message>
v1.2.7 - put numbers on alarm screens, move "f_leak"
</commit_message>
<xml_diff>
--- a/FlowWorks_Help.docx
+++ b/FlowWorks_Help.docx
@@ -70,10 +70,7 @@
       </w:r>
       <w:proofErr w:type="spellEnd"/>
       <w:r>
-        <w:t xml:space="preserve"> application is a Windows application designed to interface with the Equalize Health CPAP product FlowLite.  The interface is done through a USB </w:t>
-      </w:r>
-      <w:r>
-        <w:t>connection between the Windows PC and the micro-USB port on the FlowLite device.</w:t>
+        <w:t xml:space="preserve"> application is a Windows application designed to interface with the Equalize Health CPAP product FlowLite.  The interface is done through a USB connection between the Windows PC and the micro-USB port on the FlowLite device.</w:t>
       </w:r>
     </w:p>
     <w:p>
@@ -128,10 +125,7 @@
       </w:r>
       <w:proofErr w:type="spellEnd"/>
       <w:r>
-        <w:t xml:space="preserve"> can be launched either fr</w:t>
-      </w:r>
-      <w:r>
-        <w:t>om the installer or from the Windows search for “FlowWorks.exe”.</w:t>
+        <w:t xml:space="preserve"> can be launched either from the installer or from the Windows search for “FlowWorks.exe”.</w:t>
       </w:r>
     </w:p>
     <w:p>
@@ -156,24 +150,19 @@
         <w:pStyle w:val="BodyText"/>
       </w:pPr>
       <w:r>
-        <w:t>On launching the app FlowWorks.exe, the following screen app</w:t>
-      </w:r>
-      <w:r>
-        <w:t xml:space="preserve">ears.  Some details may change as the revision of the app changes.  This diagram shows the pneumatic schematic </w:t>
-      </w:r>
-      <w:r>
-        <w:t xml:space="preserve">of </w:t>
-      </w:r>
-      <w:r>
-        <w:t xml:space="preserve">the FlowLite product.  </w:t>
+        <w:t xml:space="preserve">On launching the app FlowWorks.exe, the following screen appears.  Some details may change as the revision of the app changes.  This diagram shows the pneumatic schematic of the FlowLite product.  </w:t>
       </w:r>
     </w:p>
     <w:p>
       <w:pPr>
         <w:pStyle w:val="BodyText"/>
         <w:keepNext/>
-      </w:pPr>
-      <w:r>
+        <w:jc w:val="center"/>
+      </w:pPr>
+      <w:r>
+        <w:rPr>
+          <w:noProof/>
+        </w:rPr>
         <w:drawing>
           <wp:inline distT="0" distB="0" distL="0" distR="0" wp14:anchorId="0DE58689" wp14:editId="63527241">
             <wp:extent cx="3731433" cy="2746936"/>
@@ -214,18 +203,32 @@
     <w:p>
       <w:pPr>
         <w:pStyle w:val="Caption"/>
+        <w:jc w:val="center"/>
       </w:pPr>
       <w:r>
         <w:t xml:space="preserve">Figure </w:t>
       </w:r>
-      <w:fldSimple w:instr=" SEQ Figure \* ARABIC ">
-        <w:r>
-          <w:rPr>
-            <w:noProof/>
-          </w:rPr>
-          <w:t>1</w:t>
-        </w:r>
-      </w:fldSimple>
+      <w:r>
+        <w:fldChar w:fldCharType="begin"/>
+      </w:r>
+      <w:r>
+        <w:instrText xml:space="preserve"> SEQ Figure \* ARABIC </w:instrText>
+      </w:r>
+      <w:r>
+        <w:fldChar w:fldCharType="separate"/>
+      </w:r>
+      <w:r>
+        <w:rPr>
+          <w:noProof/>
+        </w:rPr>
+        <w:t>1</w:t>
+      </w:r>
+      <w:r>
+        <w:rPr>
+          <w:noProof/>
+        </w:rPr>
+        <w:fldChar w:fldCharType="end"/>
+      </w:r>
       <w:r>
         <w:t xml:space="preserve"> Startup screen - Unconnected</w:t>
       </w:r>
@@ -248,17 +251,11 @@
       </w:r>
       <w:proofErr w:type="gramEnd"/>
       <w:r>
-        <w:t xml:space="preserve"> be sure the FlowLite is powered on.  Next, select </w:t>
-      </w:r>
-      <w:r>
-        <w:t xml:space="preserve">the correct serial port by clicking </w:t>
+        <w:t xml:space="preserve"> be sure the FlowLite is powered on.  Next, select the correct serial port by clicking </w:t>
       </w:r>
       <w:r>
         <w:lastRenderedPageBreak/>
-        <w:t xml:space="preserve">“Setup” and “COM Port”.  All connected ports will appear when the mouse hovers over “COM Port”.  </w:t>
-      </w:r>
-      <w:r>
-        <w:t>If no ports appear, a Windows driver is probably missing.</w:t>
+        <w:t>“Setup” and “COM Port”.  All connected ports will appear when the mouse hovers over “COM Port”.  If no ports appear, a Windows driver is probably missing.</w:t>
       </w:r>
     </w:p>
     <w:p>
@@ -268,6 +265,9 @@
         <w:jc w:val="center"/>
       </w:pPr>
       <w:r>
+        <w:rPr>
+          <w:noProof/>
+        </w:rPr>
         <w:drawing>
           <wp:inline distT="0" distB="0" distL="0" distR="0" wp14:anchorId="2A3D168F" wp14:editId="32C5A875">
             <wp:extent cx="4010950" cy="2973220"/>
@@ -313,14 +313,27 @@
       <w:r>
         <w:t xml:space="preserve">Figure </w:t>
       </w:r>
-      <w:fldSimple w:instr=" SEQ Figure \* ARABIC ">
-        <w:r>
-          <w:rPr>
-            <w:noProof/>
-          </w:rPr>
-          <w:t>2</w:t>
-        </w:r>
-      </w:fldSimple>
+      <w:r>
+        <w:fldChar w:fldCharType="begin"/>
+      </w:r>
+      <w:r>
+        <w:instrText xml:space="preserve"> SEQ Figure \* ARABIC </w:instrText>
+      </w:r>
+      <w:r>
+        <w:fldChar w:fldCharType="separate"/>
+      </w:r>
+      <w:r>
+        <w:rPr>
+          <w:noProof/>
+        </w:rPr>
+        <w:t>2</w:t>
+      </w:r>
+      <w:r>
+        <w:rPr>
+          <w:noProof/>
+        </w:rPr>
+        <w:fldChar w:fldCharType="end"/>
+      </w:r>
       <w:r>
         <w:t xml:space="preserve"> </w:t>
       </w:r>
@@ -391,10 +404,13 @@
         </w:numPr>
       </w:pPr>
       <w:r>
-        <w:t xml:space="preserve">“FiO2” to change the concentration of </w:t>
-      </w:r>
-      <w:r>
-        <w:t>Oxygen going to the baby</w:t>
+        <w:t>“</w:t>
+      </w:r>
+      <w:r>
+        <w:t xml:space="preserve">Set </w:t>
+      </w:r>
+      <w:r>
+        <w:t>FiO2” to change the concentration of Oxygen going to the baby</w:t>
       </w:r>
     </w:p>
     <w:p>
@@ -436,10 +452,7 @@
         </w:numPr>
       </w:pPr>
       <w:r>
-        <w:t xml:space="preserve">4. </w:t>
-      </w:r>
-      <w:r>
-        <w:t>Downloading Firmware to FlowLite product</w:t>
+        <w:t>4. Downloading Firmware to FlowLite product</w:t>
       </w:r>
     </w:p>
     <w:p>
@@ -466,10 +479,7 @@
         </w:r>
       </w:hyperlink>
       <w:r>
-        <w:t>) must be connected between the Windows machine and the special port on the FlowLite product (not the USB port).  The FlowLite should be powered ON and the Atmel ICE disconnected, before connecting the cable from the ICE to the FlowLite.  Onc</w:t>
-      </w:r>
-      <w:r>
-        <w:t>e connected, then connect the ICE to the Windows machine.</w:t>
+        <w:t>) must be connected between the Windows machine and the special port on the FlowLite product (not the USB port).  The FlowLite should be powered ON and the Atmel ICE disconnected, before connecting the cable from the ICE to the FlowLite.  Once connected, then connect the ICE to the Windows machine.</w:t>
       </w:r>
     </w:p>
     <w:p>
@@ -503,229 +513,82 @@
     <w:p>
       <w:pPr>
         <w:pStyle w:val="BodyText"/>
-      </w:pPr>
-    </w:p>
-    <w:p>
-      <w:pPr>
-        <w:pStyle w:val="BodyText"/>
-      </w:pPr>
-      <w:r>
-        <w:t xml:space="preserve">If </w:t>
-      </w:r>
+        <w:keepNext/>
+        <w:jc w:val="center"/>
+      </w:pPr>
       <w:r>
         <w:rPr>
           <w:noProof/>
         </w:rPr>
-        <mc:AlternateContent>
-          <mc:Choice Requires="wps">
-            <w:drawing>
-              <wp:anchor distT="0" distB="0" distL="0" distR="0" simplePos="0" relativeHeight="8" behindDoc="0" locked="0" layoutInCell="0" allowOverlap="1" wp14:anchorId="479CDA5B" wp14:editId="479CDA5C">
-                <wp:simplePos x="0" y="0"/>
-                <wp:positionH relativeFrom="column">
-                  <wp:align>center</wp:align>
-                </wp:positionH>
-                <wp:positionV relativeFrom="paragraph">
-                  <wp:posOffset>635</wp:posOffset>
-                </wp:positionV>
-                <wp:extent cx="2884170" cy="2139315"/>
-                <wp:effectExtent l="0" t="0" r="0" b="0"/>
-                <wp:wrapTopAndBottom/>
-                <wp:docPr id="7" name="Frame4"/>
-                <wp:cNvGraphicFramePr/>
-                <a:graphic xmlns:a="http://schemas.openxmlformats.org/drawingml/2006/main">
-                  <a:graphicData uri="http://schemas.microsoft.com/office/word/2010/wordprocessingShape">
-                    <wps:wsp>
-                      <wps:cNvSpPr txBox="1"/>
-                      <wps:spPr>
-                        <a:xfrm>
-                          <a:off x="0" y="0"/>
-                          <a:ext cx="2884170" cy="2139315"/>
-                        </a:xfrm>
-                        <a:prstGeom prst="rect">
-                          <a:avLst/>
-                        </a:prstGeom>
-                        <a:solidFill>
-                          <a:srgbClr val="FFFFFF"/>
-                        </a:solidFill>
-                      </wps:spPr>
-                      <wps:txbx>
-                        <w:txbxContent>
-                          <w:p>
-                            <w:pPr>
-                              <w:pStyle w:val="Figure"/>
-                            </w:pPr>
-                            <w:r>
-                              <w:rPr>
-                                <w:noProof/>
-                              </w:rPr>
-                              <w:drawing>
-                                <wp:inline distT="0" distB="0" distL="0" distR="0" wp14:anchorId="479CDA79" wp14:editId="479CDA7A">
-                                  <wp:extent cx="2884170" cy="2106930"/>
-                                  <wp:effectExtent l="0" t="0" r="0" b="0"/>
-                                  <wp:docPr id="8" name="Image4"/>
-                                  <wp:cNvGraphicFramePr>
-                                    <a:graphicFrameLocks xmlns:a="http://schemas.openxmlformats.org/drawingml/2006/main" noChangeAspect="1"/>
-                                  </wp:cNvGraphicFramePr>
-                                  <a:graphic xmlns:a="http://schemas.openxmlformats.org/drawingml/2006/main">
-                                    <a:graphicData uri="http://schemas.openxmlformats.org/drawingml/2006/picture">
-                                      <pic:pic xmlns:pic="http://schemas.openxmlformats.org/drawingml/2006/picture">
-                                        <pic:nvPicPr>
-                                          <pic:cNvPr id="8" name="Image4"/>
-                                          <pic:cNvPicPr>
-                                            <a:picLocks noChangeAspect="1" noChangeArrowheads="1"/>
-                                          </pic:cNvPicPr>
-                                        </pic:nvPicPr>
-                                        <pic:blipFill>
-                                          <a:blip r:embed="rId9"/>
-                                          <a:stretch>
-                                            <a:fillRect/>
-                                          </a:stretch>
-                                        </pic:blipFill>
-                                        <pic:spPr bwMode="auto">
-                                          <a:xfrm>
-                                            <a:off x="0" y="0"/>
-                                            <a:ext cx="2884170" cy="2106930"/>
-                                          </a:xfrm>
-                                          <a:prstGeom prst="rect">
-                                            <a:avLst/>
-                                          </a:prstGeom>
-                                        </pic:spPr>
-                                      </pic:pic>
-                                    </a:graphicData>
-                                  </a:graphic>
-                                </wp:inline>
-                              </w:drawing>
-                            </w:r>
-                            <w:r>
-                              <w:t xml:space="preserve">Figure </w:t>
-                            </w:r>
-                            <w:r>
-                              <w:fldChar w:fldCharType="begin"/>
-                            </w:r>
-                            <w:r>
-                              <w:instrText>SEQ Figure</w:instrText>
-                            </w:r>
-                            <w:r>
-                              <w:instrText xml:space="preserve"> \* ARABIC</w:instrText>
-                            </w:r>
-                            <w:r>
-                              <w:fldChar w:fldCharType="separate"/>
-                            </w:r>
-                            <w:r>
-                              <w:rPr>
-                                <w:noProof/>
-                              </w:rPr>
-                              <w:t>3</w:t>
-                            </w:r>
-                            <w:r>
-                              <w:fldChar w:fldCharType="end"/>
-                            </w:r>
-                            <w:r>
-                              <w:t>: Firmware download screen</w:t>
-                            </w:r>
-                          </w:p>
-                        </w:txbxContent>
-                      </wps:txbx>
-                      <wps:bodyPr lIns="0" tIns="0" rIns="0" bIns="0" anchor="t">
-                        <a:noAutofit/>
-                      </wps:bodyPr>
-                    </wps:wsp>
-                  </a:graphicData>
-                </a:graphic>
-              </wp:anchor>
-            </w:drawing>
-          </mc:Choice>
-          <mc:Fallback>
-            <w:pict>
-              <v:shapetype w14:anchorId="479CDA5B" id="_x0000_t202" coordsize="21600,21600" o:spt="202" path="m,l,21600r21600,l21600,xe">
-                <v:stroke joinstyle="miter"/>
-                <v:path gradientshapeok="t" o:connecttype="rect"/>
-              </v:shapetype>
-              <v:shape id="Frame4" o:spid="_x0000_s1026" type="#_x0000_t202" style="position:absolute;margin-left:0;margin-top:.05pt;width:227.1pt;height:168.45pt;z-index:8;visibility:visible;mso-wrap-style:square;mso-wrap-distance-left:0;mso-wrap-distance-top:0;mso-wrap-distance-right:0;mso-wrap-distance-bottom:0;mso-position-horizontal:center;mso-position-horizontal-relative:text;mso-position-vertical:absolute;mso-position-vertical-relative:text;v-text-anchor:top" o:gfxdata="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" o:allowincell="f" stroked="f">
-                <v:textbox inset="0,0,0,0">
-                  <w:txbxContent>
-                    <w:p>
-                      <w:pPr>
-                        <w:pStyle w:val="Figure"/>
-                      </w:pPr>
-                      <w:r>
-                        <w:rPr>
-                          <w:noProof/>
-                        </w:rPr>
-                        <w:drawing>
-                          <wp:inline distT="0" distB="0" distL="0" distR="0" wp14:anchorId="479CDA79" wp14:editId="479CDA7A">
-                            <wp:extent cx="2884170" cy="2106930"/>
-                            <wp:effectExtent l="0" t="0" r="0" b="0"/>
-                            <wp:docPr id="8" name="Image4"/>
-                            <wp:cNvGraphicFramePr>
-                              <a:graphicFrameLocks xmlns:a="http://schemas.openxmlformats.org/drawingml/2006/main" noChangeAspect="1"/>
-                            </wp:cNvGraphicFramePr>
-                            <a:graphic xmlns:a="http://schemas.openxmlformats.org/drawingml/2006/main">
-                              <a:graphicData uri="http://schemas.openxmlformats.org/drawingml/2006/picture">
-                                <pic:pic xmlns:pic="http://schemas.openxmlformats.org/drawingml/2006/picture">
-                                  <pic:nvPicPr>
-                                    <pic:cNvPr id="8" name="Image4"/>
-                                    <pic:cNvPicPr>
-                                      <a:picLocks noChangeAspect="1" noChangeArrowheads="1"/>
-                                    </pic:cNvPicPr>
-                                  </pic:nvPicPr>
-                                  <pic:blipFill>
-                                    <a:blip r:embed="rId9"/>
-                                    <a:stretch>
-                                      <a:fillRect/>
-                                    </a:stretch>
-                                  </pic:blipFill>
-                                  <pic:spPr bwMode="auto">
-                                    <a:xfrm>
-                                      <a:off x="0" y="0"/>
-                                      <a:ext cx="2884170" cy="2106930"/>
-                                    </a:xfrm>
-                                    <a:prstGeom prst="rect">
-                                      <a:avLst/>
-                                    </a:prstGeom>
-                                  </pic:spPr>
-                                </pic:pic>
-                              </a:graphicData>
-                            </a:graphic>
-                          </wp:inline>
-                        </w:drawing>
-                      </w:r>
-                      <w:r>
-                        <w:t xml:space="preserve">Figure </w:t>
-                      </w:r>
-                      <w:r>
-                        <w:fldChar w:fldCharType="begin"/>
-                      </w:r>
-                      <w:r>
-                        <w:instrText>SEQ Figure</w:instrText>
-                      </w:r>
-                      <w:r>
-                        <w:instrText xml:space="preserve"> \* ARABIC</w:instrText>
-                      </w:r>
-                      <w:r>
-                        <w:fldChar w:fldCharType="separate"/>
-                      </w:r>
-                      <w:r>
-                        <w:rPr>
-                          <w:noProof/>
-                        </w:rPr>
-                        <w:t>3</w:t>
-                      </w:r>
-                      <w:r>
-                        <w:fldChar w:fldCharType="end"/>
-                      </w:r>
-                      <w:r>
-                        <w:t>: Firmware download screen</w:t>
-                      </w:r>
-                    </w:p>
-                  </w:txbxContent>
-                </v:textbox>
-                <w10:wrap type="topAndBottom"/>
-              </v:shape>
-            </w:pict>
-          </mc:Fallback>
-        </mc:AlternateContent>
-      </w:r>
+        <w:drawing>
+          <wp:inline distT="0" distB="0" distL="0" distR="0" wp14:anchorId="6364A858" wp14:editId="7C23C72F">
+            <wp:extent cx="2884170" cy="2106930"/>
+            <wp:effectExtent l="0" t="0" r="0" b="7620"/>
+            <wp:docPr id="8" name="Image4" descr="Graphical user interface, text, application&#10;&#10;Description automatically generated"/>
+            <wp:cNvGraphicFramePr>
+              <a:graphicFrameLocks xmlns:a="http://schemas.openxmlformats.org/drawingml/2006/main" noChangeAspect="1"/>
+            </wp:cNvGraphicFramePr>
+            <a:graphic xmlns:a="http://schemas.openxmlformats.org/drawingml/2006/main">
+              <a:graphicData uri="http://schemas.openxmlformats.org/drawingml/2006/picture">
+                <pic:pic xmlns:pic="http://schemas.openxmlformats.org/drawingml/2006/picture">
+                  <pic:nvPicPr>
+                    <pic:cNvPr id="8" name="Image4" descr="Graphical user interface, text, application&#10;&#10;Description automatically generated"/>
+                    <pic:cNvPicPr>
+                      <a:picLocks noChangeAspect="1" noChangeArrowheads="1"/>
+                    </pic:cNvPicPr>
+                  </pic:nvPicPr>
+                  <pic:blipFill>
+                    <a:blip r:embed="rId9" cstate="print">
+                      <a:extLst>
+                        <a:ext uri="{28A0092B-C50C-407E-A947-70E740481C1C}">
+                          <a14:useLocalDpi xmlns:a14="http://schemas.microsoft.com/office/drawing/2010/main" val="0"/>
+                        </a:ext>
+                      </a:extLst>
+                    </a:blip>
+                    <a:stretch>
+                      <a:fillRect/>
+                    </a:stretch>
+                  </pic:blipFill>
+                  <pic:spPr bwMode="auto">
+                    <a:xfrm>
+                      <a:off x="0" y="0"/>
+                      <a:ext cx="2884170" cy="2106930"/>
+                    </a:xfrm>
+                    <a:prstGeom prst="rect">
+                      <a:avLst/>
+                    </a:prstGeom>
+                  </pic:spPr>
+                </pic:pic>
+              </a:graphicData>
+            </a:graphic>
+          </wp:inline>
+        </w:drawing>
+      </w:r>
+    </w:p>
+    <w:p>
+      <w:pPr>
+        <w:pStyle w:val="Caption"/>
+        <w:jc w:val="center"/>
+      </w:pPr>
+      <w:r>
+        <w:t xml:space="preserve">Figure </w:t>
+      </w:r>
+      <w:fldSimple w:instr=" SEQ Figure \* ARABIC ">
+        <w:r>
+          <w:rPr>
+            <w:noProof/>
+          </w:rPr>
+          <w:t>3</w:t>
+        </w:r>
+      </w:fldSimple>
+      <w:r>
+        <w:t xml:space="preserve"> - Ready to download firmware</w:t>
+      </w:r>
+    </w:p>
+    <w:p>
+      <w:pPr>
+        <w:pStyle w:val="BodyText"/>
+      </w:pPr>
     </w:p>
     <w:p>
       <w:pPr>
@@ -853,10 +716,7 @@
                               <w:fldChar w:fldCharType="end"/>
                             </w:r>
                             <w:r>
-                              <w:t>: Down</w:t>
-                            </w:r>
-                            <w:r>
-                              <w:t>loading Firmware - should end with "Programming completed successfully."</w:t>
+                              <w:t>: Downloading Firmware - should end with "Programming completed successfully."</w:t>
                             </w:r>
                           </w:p>
                         </w:txbxContent>
@@ -872,7 +732,11 @@
           </mc:Choice>
           <mc:Fallback>
             <w:pict>
-              <v:shape w14:anchorId="479CDA5D" id="Frame5" o:spid="_x0000_s1027" type="#_x0000_t202" style="position:absolute;margin-left:5.85pt;margin-top:-2.6pt;width:498.6pt;height:164.5pt;z-index:10;visibility:visible;mso-wrap-style:square;mso-wrap-distance-left:0;mso-wrap-distance-top:0;mso-wrap-distance-right:0;mso-wrap-distance-bottom:0;mso-position-horizontal:absolute;mso-position-horizontal-relative:text;mso-position-vertical:absolute;mso-position-vertical-relative:text;v-text-anchor:top" o:gfxdata="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" o:allowincell="f" stroked="f">
+              <v:shapetype w14:anchorId="479CDA5D" id="_x0000_t202" coordsize="21600,21600" o:spt="202" path="m,l,21600r21600,l21600,xe">
+                <v:stroke joinstyle="miter"/>
+                <v:path gradientshapeok="t" o:connecttype="rect"/>
+              </v:shapetype>
+              <v:shape id="Frame5" o:spid="_x0000_s1026" type="#_x0000_t202" style="position:absolute;margin-left:5.85pt;margin-top:-2.6pt;width:498.6pt;height:164.5pt;z-index:10;visibility:visible;mso-wrap-style:square;mso-wrap-distance-left:0;mso-wrap-distance-top:0;mso-wrap-distance-right:0;mso-wrap-distance-bottom:0;mso-position-horizontal:absolute;mso-position-horizontal-relative:text;mso-position-vertical:absolute;mso-position-vertical-relative:text;v-text-anchor:top" o:gfxdata="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" o:allowincell="f" stroked="f">
                 <v:textbox inset="0,0,0,0">
                   <w:txbxContent>
                     <w:p>
@@ -943,10 +807,7 @@
                         <w:fldChar w:fldCharType="end"/>
                       </w:r>
                       <w:r>
-                        <w:t>: Down</w:t>
-                      </w:r>
-                      <w:r>
-                        <w:t>loading Firmware - should end with "Programming completed successfully."</w:t>
+                        <w:t>: Downloading Firmware - should end with "Programming completed successfully."</w:t>
                       </w:r>
                     </w:p>
                   </w:txbxContent>
@@ -1062,10 +923,7 @@
                               <w:fldChar w:fldCharType="begin"/>
                             </w:r>
                             <w:r>
-                              <w:instrText xml:space="preserve">SEQ Figure \* </w:instrText>
-                            </w:r>
-                            <w:r>
-                              <w:instrText>ARABIC</w:instrText>
+                              <w:instrText>SEQ Figure \* ARABIC</w:instrText>
                             </w:r>
                             <w:r>
                               <w:fldChar w:fldCharType="separate"/>
@@ -1096,7 +954,7 @@
           </mc:Choice>
           <mc:Fallback>
             <w:pict>
-              <v:shape w14:anchorId="479CDA5F" id="Frame7" o:spid="_x0000_s1028" type="#_x0000_t202" style="position:absolute;margin-left:54.15pt;margin-top:.05pt;width:371.4pt;height:332.75pt;z-index:14;visibility:visible;mso-wrap-style:square;mso-wrap-distance-left:0;mso-wrap-distance-top:0;mso-wrap-distance-right:0;mso-wrap-distance-bottom:0;mso-position-horizontal:absolute;mso-position-horizontal-relative:text;mso-position-vertical:absolute;mso-position-vertical-relative:text;v-text-anchor:top" o:gfxdata="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" o:allowincell="f" stroked="f">
+              <v:shape w14:anchorId="479CDA5F" id="Frame7" o:spid="_x0000_s1027" type="#_x0000_t202" style="position:absolute;margin-left:54.15pt;margin-top:.05pt;width:371.4pt;height:332.75pt;z-index:14;visibility:visible;mso-wrap-style:square;mso-wrap-distance-left:0;mso-wrap-distance-top:0;mso-wrap-distance-right:0;mso-wrap-distance-bottom:0;mso-position-horizontal:absolute;mso-position-horizontal-relative:text;mso-position-vertical:absolute;mso-position-vertical-relative:text;v-text-anchor:top" o:gfxdata="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" o:allowincell="f" stroked="f">
                 <v:textbox inset="0,0,0,0">
                   <w:txbxContent>
                     <w:p>
@@ -1152,10 +1010,7 @@
                         <w:fldChar w:fldCharType="begin"/>
                       </w:r>
                       <w:r>
-                        <w:instrText xml:space="preserve">SEQ Figure \* </w:instrText>
-                      </w:r>
-                      <w:r>
-                        <w:instrText>ARABIC</w:instrText>
+                        <w:instrText>SEQ Figure \* ARABIC</w:instrText>
                       </w:r>
                       <w:r>
                         <w:fldChar w:fldCharType="separate"/>
@@ -1199,10 +1054,7 @@
         <w:pStyle w:val="BodyText"/>
       </w:pPr>
       <w:r>
-        <w:t>The Calibrate button on the main screen calibrates the disposable circuit connecting the FlowLite product to the nasal prongs for the patient.  There are many types of circuits, and each time a new circu</w:t>
-      </w:r>
-      <w:r>
-        <w:t xml:space="preserve">it is installed, “Calibrate” should be performed.  Calibration assures that the equations </w:t>
+        <w:t xml:space="preserve">The Calibrate button on the main screen calibrates the disposable circuit connecting the FlowLite product to the nasal prongs for the patient.  There are many types of circuits, and each time a new circuit is installed, “Calibrate” should be performed.  Calibration assures that the equations </w:t>
       </w:r>
       <w:proofErr w:type="gramStart"/>
       <w:r>
@@ -1210,10 +1062,27 @@
       </w:r>
       <w:proofErr w:type="gramEnd"/>
       <w:r>
-        <w:t xml:space="preserve"> the pressure at the baby’s nose will be accurate.  NOTE: that “Calibrate” must be done with no patient connected to the tubes, and the nasal prongs in</w:t>
-      </w:r>
-      <w:r>
-        <w:t xml:space="preserve"> free air.  All tubes and connections, other than the patient, should be present before starting a “Calibrate”.</w:t>
+        <w:t xml:space="preserve"> the pressure at the baby’s nose will be accurate.  NOTE: that “Calibrate” must be done with no patient connected to the tubes, and the nasal prongs in free air.  All tubes and connections, other than the patient, should be present before starting a “Calibrate”.</w:t>
+      </w:r>
+      <w:r>
+        <w:t xml:space="preserve">  NOTE: the screen on the LCD </w:t>
+      </w:r>
+      <w:r>
+        <w:t xml:space="preserve">called </w:t>
+      </w:r>
+      <w:r>
+        <w:t>“</w:t>
+      </w:r>
+      <w:r>
+        <w:t xml:space="preserve">TEST CIRCUIT” performs the same operation as pushing this “Calibrate” button in </w:t>
+      </w:r>
+      <w:proofErr w:type="spellStart"/>
+      <w:r>
+        <w:t>FlowWorks</w:t>
+      </w:r>
+      <w:proofErr w:type="spellEnd"/>
+      <w:r>
+        <w:t>.</w:t>
       </w:r>
     </w:p>
     <w:p>
@@ -1343,7 +1212,7 @@
           </mc:Choice>
           <mc:Fallback>
             <w:pict>
-              <v:shape w14:anchorId="479CDA61" id="Frame6" o:spid="_x0000_s1029" type="#_x0000_t202" style="position:absolute;margin-left:81pt;margin-top:.05pt;width:223.2pt;height:201.9pt;z-index:12;visibility:visible;mso-wrap-style:square;mso-wrap-distance-left:0;mso-wrap-distance-top:0;mso-wrap-distance-right:0;mso-wrap-distance-bottom:0;mso-position-horizontal:absolute;mso-position-horizontal-relative:text;mso-position-vertical:absolute;mso-position-vertical-relative:text;v-text-anchor:top" o:gfxdata="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" o:allowincell="f" stroked="f">
+              <v:shape w14:anchorId="479CDA61" id="Frame6" o:spid="_x0000_s1028" type="#_x0000_t202" style="position:absolute;margin-left:81pt;margin-top:.05pt;width:223.2pt;height:201.9pt;z-index:12;visibility:visible;mso-wrap-style:square;mso-wrap-distance-left:0;mso-wrap-distance-top:0;mso-wrap-distance-right:0;mso-wrap-distance-bottom:0;mso-position-horizontal:absolute;mso-position-horizontal-relative:text;mso-position-vertical:absolute;mso-position-vertical-relative:text;v-text-anchor:top" o:gfxdata="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" o:allowincell="f" stroked="f">
                 <v:textbox inset="0,0,0,0">
                   <w:txbxContent>
                     <w:p>
@@ -1443,10 +1312,7 @@
         <w:pStyle w:val="BodyText"/>
       </w:pPr>
       <w:r>
-        <w:t xml:space="preserve">The Simulation button brings up a simulation of </w:t>
-      </w:r>
-      <w:r>
-        <w:t xml:space="preserve">the Screens that appear on the FlowLite during operation.  </w:t>
+        <w:t xml:space="preserve">The Simulation button brings up a simulation of the Screens that appear on the FlowLite during operation.  </w:t>
       </w:r>
     </w:p>
     <w:p>
@@ -1575,7 +1441,7 @@
           </mc:Choice>
           <mc:Fallback>
             <w:pict>
-              <v:shape w14:anchorId="479CDA63" id="Frame2" o:spid="_x0000_s1030" type="#_x0000_t202" style="position:absolute;margin-left:70.7pt;margin-top:1.1pt;width:353.6pt;height:237.95pt;z-index:2;visibility:visible;mso-wrap-style:square;mso-wrap-distance-left:0;mso-wrap-distance-top:0;mso-wrap-distance-right:0;mso-wrap-distance-bottom:0;mso-position-horizontal:absolute;mso-position-horizontal-relative:text;mso-position-vertical:absolute;mso-position-vertical-relative:text;v-text-anchor:top" o:gfxdata="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" o:allowincell="f" stroked="f">
+              <v:shape w14:anchorId="479CDA63" id="Frame2" o:spid="_x0000_s1029" type="#_x0000_t202" style="position:absolute;margin-left:70.7pt;margin-top:1.1pt;width:353.6pt;height:237.95pt;z-index:2;visibility:visible;mso-wrap-style:square;mso-wrap-distance-left:0;mso-wrap-distance-top:0;mso-wrap-distance-right:0;mso-wrap-distance-bottom:0;mso-position-horizontal:absolute;mso-position-horizontal-relative:text;mso-position-vertical:absolute;mso-position-vertical-relative:text;v-text-anchor:top" o:gfxdata="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" o:allowincell="f" stroked="f">
                 <v:textbox inset="0,0,0,0">
                   <w:txbxContent>
                     <w:p>
@@ -1675,7 +1541,242 @@
         <mc:AlternateContent>
           <mc:Choice Requires="wps">
             <w:drawing>
-              <wp:anchor distT="0" distB="0" distL="0" distR="0" simplePos="0" relativeHeight="16" behindDoc="0" locked="0" layoutInCell="0" allowOverlap="1" wp14:anchorId="479CDA65" wp14:editId="479CDA66">
+              <wp:anchor distT="0" distB="0" distL="0" distR="0" simplePos="0" relativeHeight="18" behindDoc="0" locked="0" layoutInCell="0" allowOverlap="1" wp14:anchorId="479CDA67" wp14:editId="0BF1069C">
+                <wp:simplePos x="0" y="0"/>
+                <wp:positionH relativeFrom="column">
+                  <wp:align>center</wp:align>
+                </wp:positionH>
+                <wp:positionV relativeFrom="paragraph">
+                  <wp:posOffset>635</wp:posOffset>
+                </wp:positionV>
+                <wp:extent cx="4838065" cy="3317875"/>
+                <wp:effectExtent l="0" t="0" r="635" b="0"/>
+                <wp:wrapTopAndBottom/>
+                <wp:docPr id="25" name="Frame9"/>
+                <wp:cNvGraphicFramePr/>
+                <a:graphic xmlns:a="http://schemas.openxmlformats.org/drawingml/2006/main">
+                  <a:graphicData uri="http://schemas.microsoft.com/office/word/2010/wordprocessingShape">
+                    <wps:wsp>
+                      <wps:cNvSpPr txBox="1"/>
+                      <wps:spPr>
+                        <a:xfrm>
+                          <a:off x="0" y="0"/>
+                          <a:ext cx="4838065" cy="3318096"/>
+                        </a:xfrm>
+                        <a:prstGeom prst="rect">
+                          <a:avLst/>
+                        </a:prstGeom>
+                        <a:solidFill>
+                          <a:srgbClr val="FFFFFF"/>
+                        </a:solidFill>
+                      </wps:spPr>
+                      <wps:txbx>
+                        <w:txbxContent>
+                          <w:p>
+                            <w:pPr>
+                              <w:pStyle w:val="Figure"/>
+                            </w:pPr>
+                            <w:r>
+                              <w:rPr>
+                                <w:noProof/>
+                              </w:rPr>
+                              <w:drawing>
+                                <wp:inline distT="0" distB="0" distL="0" distR="0" wp14:anchorId="2A8D6519" wp14:editId="78E6B758">
+                                  <wp:extent cx="4839335" cy="2901950"/>
+                                  <wp:effectExtent l="0" t="0" r="0" b="0"/>
+                                  <wp:docPr id="2" name="Picture 2"/>
+                                  <wp:cNvGraphicFramePr>
+                                    <a:graphicFrameLocks xmlns:a="http://schemas.openxmlformats.org/drawingml/2006/main" noChangeAspect="1"/>
+                                  </wp:cNvGraphicFramePr>
+                                  <a:graphic xmlns:a="http://schemas.openxmlformats.org/drawingml/2006/main">
+                                    <a:graphicData uri="http://schemas.openxmlformats.org/drawingml/2006/picture">
+                                      <pic:pic xmlns:pic="http://schemas.openxmlformats.org/drawingml/2006/picture">
+                                        <pic:nvPicPr>
+                                          <pic:cNvPr id="0" name="Picture 1"/>
+                                          <pic:cNvPicPr>
+                                            <a:picLocks noChangeAspect="1" noChangeArrowheads="1"/>
+                                          </pic:cNvPicPr>
+                                        </pic:nvPicPr>
+                                        <pic:blipFill>
+                                          <a:blip r:embed="rId14">
+                                            <a:extLst>
+                                              <a:ext uri="{28A0092B-C50C-407E-A947-70E740481C1C}">
+                                                <a14:useLocalDpi xmlns:a14="http://schemas.microsoft.com/office/drawing/2010/main" val="0"/>
+                                              </a:ext>
+                                            </a:extLst>
+                                          </a:blip>
+                                          <a:srcRect/>
+                                          <a:stretch>
+                                            <a:fillRect/>
+                                          </a:stretch>
+                                        </pic:blipFill>
+                                        <pic:spPr bwMode="auto">
+                                          <a:xfrm>
+                                            <a:off x="0" y="0"/>
+                                            <a:ext cx="4839335" cy="2901950"/>
+                                          </a:xfrm>
+                                          <a:prstGeom prst="rect">
+                                            <a:avLst/>
+                                          </a:prstGeom>
+                                          <a:noFill/>
+                                          <a:ln>
+                                            <a:noFill/>
+                                          </a:ln>
+                                        </pic:spPr>
+                                      </pic:pic>
+                                    </a:graphicData>
+                                  </a:graphic>
+                                </wp:inline>
+                              </w:drawing>
+                            </w:r>
+                            <w:r>
+                              <w:t xml:space="preserve">Figure </w:t>
+                            </w:r>
+                            <w:r>
+                              <w:fldChar w:fldCharType="begin"/>
+                            </w:r>
+                            <w:r>
+                              <w:instrText>SEQ Figure \* ARABIC</w:instrText>
+                            </w:r>
+                            <w:r>
+                              <w:fldChar w:fldCharType="separate"/>
+                            </w:r>
+                            <w:r>
+                              <w:rPr>
+                                <w:noProof/>
+                              </w:rPr>
+                              <w:t>8</w:t>
+                            </w:r>
+                            <w:r>
+                              <w:fldChar w:fldCharType="end"/>
+                            </w:r>
+                            <w:r>
+                              <w:t xml:space="preserve">: Simulation screen: </w:t>
+                            </w:r>
+                            <w:r>
+                              <w:t>set pressure and FiO2</w:t>
+                            </w:r>
+                          </w:p>
+                        </w:txbxContent>
+                      </wps:txbx>
+                      <wps:bodyPr lIns="0" tIns="0" rIns="0" bIns="0" anchor="t">
+                        <a:noAutofit/>
+                      </wps:bodyPr>
+                    </wps:wsp>
+                  </a:graphicData>
+                </a:graphic>
+                <wp14:sizeRelV relativeFrom="margin">
+                  <wp14:pctHeight>0</wp14:pctHeight>
+                </wp14:sizeRelV>
+              </wp:anchor>
+            </w:drawing>
+          </mc:Choice>
+          <mc:Fallback>
+            <w:pict>
+              <v:shape w14:anchorId="479CDA67" id="Frame9" o:spid="_x0000_s1030" type="#_x0000_t202" style="position:absolute;margin-left:0;margin-top:.05pt;width:380.95pt;height:261.25pt;z-index:18;visibility:visible;mso-wrap-style:square;mso-height-percent:0;mso-wrap-distance-left:0;mso-wrap-distance-top:0;mso-wrap-distance-right:0;mso-wrap-distance-bottom:0;mso-position-horizontal:center;mso-position-horizontal-relative:text;mso-position-vertical:absolute;mso-position-vertical-relative:text;mso-height-percent:0;mso-height-relative:margin;v-text-anchor:top" o:gfxdata="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" o:allowincell="f" stroked="f">
+                <v:textbox inset="0,0,0,0">
+                  <w:txbxContent>
+                    <w:p>
+                      <w:pPr>
+                        <w:pStyle w:val="Figure"/>
+                      </w:pPr>
+                      <w:r>
+                        <w:rPr>
+                          <w:noProof/>
+                        </w:rPr>
+                        <w:drawing>
+                          <wp:inline distT="0" distB="0" distL="0" distR="0" wp14:anchorId="2A8D6519" wp14:editId="78E6B758">
+                            <wp:extent cx="4839335" cy="2901950"/>
+                            <wp:effectExtent l="0" t="0" r="0" b="0"/>
+                            <wp:docPr id="2" name="Picture 2"/>
+                            <wp:cNvGraphicFramePr>
+                              <a:graphicFrameLocks xmlns:a="http://schemas.openxmlformats.org/drawingml/2006/main" noChangeAspect="1"/>
+                            </wp:cNvGraphicFramePr>
+                            <a:graphic xmlns:a="http://schemas.openxmlformats.org/drawingml/2006/main">
+                              <a:graphicData uri="http://schemas.openxmlformats.org/drawingml/2006/picture">
+                                <pic:pic xmlns:pic="http://schemas.openxmlformats.org/drawingml/2006/picture">
+                                  <pic:nvPicPr>
+                                    <pic:cNvPr id="0" name="Picture 1"/>
+                                    <pic:cNvPicPr>
+                                      <a:picLocks noChangeAspect="1" noChangeArrowheads="1"/>
+                                    </pic:cNvPicPr>
+                                  </pic:nvPicPr>
+                                  <pic:blipFill>
+                                    <a:blip r:embed="rId14">
+                                      <a:extLst>
+                                        <a:ext uri="{28A0092B-C50C-407E-A947-70E740481C1C}">
+                                          <a14:useLocalDpi xmlns:a14="http://schemas.microsoft.com/office/drawing/2010/main" val="0"/>
+                                        </a:ext>
+                                      </a:extLst>
+                                    </a:blip>
+                                    <a:srcRect/>
+                                    <a:stretch>
+                                      <a:fillRect/>
+                                    </a:stretch>
+                                  </pic:blipFill>
+                                  <pic:spPr bwMode="auto">
+                                    <a:xfrm>
+                                      <a:off x="0" y="0"/>
+                                      <a:ext cx="4839335" cy="2901950"/>
+                                    </a:xfrm>
+                                    <a:prstGeom prst="rect">
+                                      <a:avLst/>
+                                    </a:prstGeom>
+                                    <a:noFill/>
+                                    <a:ln>
+                                      <a:noFill/>
+                                    </a:ln>
+                                  </pic:spPr>
+                                </pic:pic>
+                              </a:graphicData>
+                            </a:graphic>
+                          </wp:inline>
+                        </w:drawing>
+                      </w:r>
+                      <w:r>
+                        <w:t xml:space="preserve">Figure </w:t>
+                      </w:r>
+                      <w:r>
+                        <w:fldChar w:fldCharType="begin"/>
+                      </w:r>
+                      <w:r>
+                        <w:instrText>SEQ Figure \* ARABIC</w:instrText>
+                      </w:r>
+                      <w:r>
+                        <w:fldChar w:fldCharType="separate"/>
+                      </w:r>
+                      <w:r>
+                        <w:rPr>
+                          <w:noProof/>
+                        </w:rPr>
+                        <w:t>8</w:t>
+                      </w:r>
+                      <w:r>
+                        <w:fldChar w:fldCharType="end"/>
+                      </w:r>
+                      <w:r>
+                        <w:t xml:space="preserve">: Simulation screen: </w:t>
+                      </w:r>
+                      <w:r>
+                        <w:t>set pressure and FiO2</w:t>
+                      </w:r>
+                    </w:p>
+                  </w:txbxContent>
+                </v:textbox>
+                <w10:wrap type="topAndBottom"/>
+              </v:shape>
+            </w:pict>
+          </mc:Fallback>
+        </mc:AlternateContent>
+      </w:r>
+      <w:r>
+        <w:rPr>
+          <w:noProof/>
+        </w:rPr>
+        <mc:AlternateContent>
+          <mc:Choice Requires="wps">
+            <w:drawing>
+              <wp:anchor distT="0" distB="0" distL="0" distR="0" simplePos="0" relativeHeight="16" behindDoc="0" locked="0" layoutInCell="0" allowOverlap="1" wp14:anchorId="479CDA65" wp14:editId="461D84A5">
                 <wp:simplePos x="0" y="0"/>
                 <wp:positionH relativeFrom="column">
                   <wp:align>center</wp:align>
@@ -1732,7 +1833,7 @@
                                           </pic:cNvPicPr>
                                         </pic:nvPicPr>
                                         <pic:blipFill>
-                                          <a:blip r:embed="rId14"/>
+                                          <a:blip r:embed="rId15"/>
                                           <a:stretch>
                                             <a:fillRect/>
                                           </a:stretch>
@@ -1768,7 +1869,7 @@
                               <w:rPr>
                                 <w:noProof/>
                               </w:rPr>
-                              <w:t>8</w:t>
+                              <w:t>9</w:t>
                             </w:r>
                             <w:r>
                               <w:fldChar w:fldCharType="end"/>
@@ -1790,7 +1891,7 @@
           </mc:Choice>
           <mc:Fallback>
             <w:pict>
-              <v:shape w14:anchorId="479CDA65" id="Frame8" o:spid="_x0000_s1031" type="#_x0000_t202" style="position:absolute;margin-left:0;margin-top:.05pt;width:314.9pt;height:257.75pt;z-index:16;visibility:visible;mso-wrap-style:square;mso-wrap-distance-left:0;mso-wrap-distance-top:0;mso-wrap-distance-right:0;mso-wrap-distance-bottom:0;mso-position-horizontal:center;mso-position-horizontal-relative:text;mso-position-vertical:absolute;mso-position-vertical-relative:text;v-text-anchor:top" o:gfxdata="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" o:allowincell="f" stroked="f">
+              <v:shape w14:anchorId="479CDA65" id="Frame8" o:spid="_x0000_s1031" type="#_x0000_t202" style="position:absolute;margin-left:0;margin-top:.05pt;width:314.9pt;height:257.75pt;z-index:16;visibility:visible;mso-wrap-style:square;mso-wrap-distance-left:0;mso-wrap-distance-top:0;mso-wrap-distance-right:0;mso-wrap-distance-bottom:0;mso-position-horizontal:center;mso-position-horizontal-relative:text;mso-position-vertical:absolute;mso-position-vertical-relative:text;v-text-anchor:top" o:gfxdata="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" o:allowincell="f" stroked="f">
                 <v:textbox inset="0,0,0,0">
                   <w:txbxContent>
                     <w:p>
@@ -1819,7 +1920,7 @@
                                     </pic:cNvPicPr>
                                   </pic:nvPicPr>
                                   <pic:blipFill>
-                                    <a:blip r:embed="rId14"/>
+                                    <a:blip r:embed="rId15"/>
                                     <a:stretch>
                                       <a:fillRect/>
                                     </a:stretch>
@@ -1855,7 +1956,7 @@
                         <w:rPr>
                           <w:noProof/>
                         </w:rPr>
-                        <w:t>8</w:t>
+                        <w:t>9</w:t>
                       </w:r>
                       <w:r>
                         <w:fldChar w:fldCharType="end"/>
@@ -1872,6 +1973,11 @@
           </mc:Fallback>
         </mc:AlternateContent>
       </w:r>
+    </w:p>
+    <w:p>
+      <w:pPr>
+        <w:pStyle w:val="BodyText"/>
+      </w:pPr>
       <w:r>
         <w:rPr>
           <w:noProof/>
@@ -1879,18 +1985,18 @@
         <mc:AlternateContent>
           <mc:Choice Requires="wps">
             <w:drawing>
-              <wp:anchor distT="0" distB="0" distL="0" distR="0" simplePos="0" relativeHeight="18" behindDoc="0" locked="0" layoutInCell="0" allowOverlap="1" wp14:anchorId="479CDA67" wp14:editId="479CDA68">
+              <wp:anchor distT="0" distB="0" distL="0" distR="0" simplePos="0" relativeHeight="20" behindDoc="0" locked="0" layoutInCell="0" allowOverlap="1" wp14:anchorId="479CDA69" wp14:editId="436A8890">
                 <wp:simplePos x="0" y="0"/>
                 <wp:positionH relativeFrom="column">
-                  <wp:align>center</wp:align>
+                  <wp:posOffset>709930</wp:posOffset>
                 </wp:positionH>
                 <wp:positionV relativeFrom="paragraph">
-                  <wp:posOffset>635</wp:posOffset>
+                  <wp:posOffset>650240</wp:posOffset>
                 </wp:positionV>
-                <wp:extent cx="4838065" cy="3920490"/>
-                <wp:effectExtent l="0" t="0" r="0" b="0"/>
+                <wp:extent cx="4852035" cy="3281680"/>
+                <wp:effectExtent l="0" t="0" r="5715" b="0"/>
                 <wp:wrapTopAndBottom/>
-                <wp:docPr id="25" name="Frame9"/>
+                <wp:docPr id="28" name="Frame10"/>
                 <wp:cNvGraphicFramePr/>
                 <a:graphic xmlns:a="http://schemas.openxmlformats.org/drawingml/2006/main">
                   <a:graphicData uri="http://schemas.microsoft.com/office/word/2010/wordprocessingShape">
@@ -1899,7 +2005,7 @@
                       <wps:spPr>
                         <a:xfrm>
                           <a:off x="0" y="0"/>
-                          <a:ext cx="4838065" cy="3920490"/>
+                          <a:ext cx="4852035" cy="3281680"/>
                         </a:xfrm>
                         <a:prstGeom prst="rect">
                           <a:avLst/>
@@ -1919,10 +2025,10 @@
                                 <w:noProof/>
                               </w:rPr>
                               <w:drawing>
-                                <wp:inline distT="0" distB="0" distL="0" distR="0" wp14:anchorId="479CDA85" wp14:editId="479CDA86">
-                                  <wp:extent cx="4838065" cy="3592830"/>
-                                  <wp:effectExtent l="0" t="0" r="0" b="0"/>
-                                  <wp:docPr id="26" name="Image9"/>
+                                <wp:inline distT="0" distB="0" distL="0" distR="0" wp14:anchorId="32511680" wp14:editId="3F2CB583">
+                                  <wp:extent cx="4848225" cy="2906395"/>
+                                  <wp:effectExtent l="0" t="0" r="9525" b="8255"/>
+                                  <wp:docPr id="3" name="Picture 3"/>
                                   <wp:cNvGraphicFramePr>
                                     <a:graphicFrameLocks xmlns:a="http://schemas.openxmlformats.org/drawingml/2006/main" noChangeAspect="1"/>
                                   </wp:cNvGraphicFramePr>
@@ -1930,13 +2036,20 @@
                                     <a:graphicData uri="http://schemas.openxmlformats.org/drawingml/2006/picture">
                                       <pic:pic xmlns:pic="http://schemas.openxmlformats.org/drawingml/2006/picture">
                                         <pic:nvPicPr>
-                                          <pic:cNvPr id="26" name="Image9"/>
+                                          <pic:cNvPr id="0" name="Picture 2"/>
                                           <pic:cNvPicPr>
                                             <a:picLocks noChangeAspect="1" noChangeArrowheads="1"/>
                                           </pic:cNvPicPr>
                                         </pic:nvPicPr>
                                         <pic:blipFill>
-                                          <a:blip r:embed="rId15"/>
+                                          <a:blip r:embed="rId16">
+                                            <a:extLst>
+                                              <a:ext uri="{28A0092B-C50C-407E-A947-70E740481C1C}">
+                                                <a14:useLocalDpi xmlns:a14="http://schemas.microsoft.com/office/drawing/2010/main" val="0"/>
+                                              </a:ext>
+                                            </a:extLst>
+                                          </a:blip>
+                                          <a:srcRect/>
                                           <a:stretch>
                                             <a:fillRect/>
                                           </a:stretch>
@@ -1944,11 +2057,15 @@
                                         <pic:spPr bwMode="auto">
                                           <a:xfrm>
                                             <a:off x="0" y="0"/>
-                                            <a:ext cx="4838065" cy="3592830"/>
+                                            <a:ext cx="4848225" cy="2906395"/>
                                           </a:xfrm>
                                           <a:prstGeom prst="rect">
                                             <a:avLst/>
                                           </a:prstGeom>
+                                          <a:noFill/>
+                                          <a:ln>
+                                            <a:noFill/>
+                                          </a:ln>
                                         </pic:spPr>
                                       </pic:pic>
                                     </a:graphicData>
@@ -1972,16 +2089,13 @@
                               <w:rPr>
                                 <w:noProof/>
                               </w:rPr>
-                              <w:t>9</w:t>
+                              <w:t>10</w:t>
                             </w:r>
                             <w:r>
                               <w:fldChar w:fldCharType="end"/>
                             </w:r>
                             <w:r>
-                              <w:t xml:space="preserve">: </w:t>
-                            </w:r>
-                            <w:r>
-                              <w:t>Simulation screen: ramp up</w:t>
+                              <w:t>: Simulation screen: Machine running normally</w:t>
                             </w:r>
                           </w:p>
                         </w:txbxContent>
@@ -1992,12 +2106,15 @@
                     </wps:wsp>
                   </a:graphicData>
                 </a:graphic>
+                <wp14:sizeRelV relativeFrom="margin">
+                  <wp14:pctHeight>0</wp14:pctHeight>
+                </wp14:sizeRelV>
               </wp:anchor>
             </w:drawing>
           </mc:Choice>
           <mc:Fallback>
             <w:pict>
-              <v:shape w14:anchorId="479CDA67" id="Frame9" o:spid="_x0000_s1032" type="#_x0000_t202" style="position:absolute;margin-left:0;margin-top:.05pt;width:380.95pt;height:308.7pt;z-index:18;visibility:visible;mso-wrap-style:square;mso-wrap-distance-left:0;mso-wrap-distance-top:0;mso-wrap-distance-right:0;mso-wrap-distance-bottom:0;mso-position-horizontal:center;mso-position-horizontal-relative:text;mso-position-vertical:absolute;mso-position-vertical-relative:text;v-text-anchor:top" o:gfxdata="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" o:allowincell="f" stroked="f">
+              <v:shape w14:anchorId="479CDA69" id="Frame10" o:spid="_x0000_s1032" type="#_x0000_t202" style="position:absolute;margin-left:55.9pt;margin-top:51.2pt;width:382.05pt;height:258.4pt;z-index:20;visibility:visible;mso-wrap-style:square;mso-height-percent:0;mso-wrap-distance-left:0;mso-wrap-distance-top:0;mso-wrap-distance-right:0;mso-wrap-distance-bottom:0;mso-position-horizontal:absolute;mso-position-horizontal-relative:text;mso-position-vertical:absolute;mso-position-vertical-relative:text;mso-height-percent:0;mso-height-relative:margin;v-text-anchor:top" o:gfxdata="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" o:allowincell="f" stroked="f">
                 <v:textbox inset="0,0,0,0">
                   <w:txbxContent>
                     <w:p>
@@ -2009,10 +2126,10 @@
                           <w:noProof/>
                         </w:rPr>
                         <w:drawing>
-                          <wp:inline distT="0" distB="0" distL="0" distR="0" wp14:anchorId="479CDA85" wp14:editId="479CDA86">
-                            <wp:extent cx="4838065" cy="3592830"/>
-                            <wp:effectExtent l="0" t="0" r="0" b="0"/>
-                            <wp:docPr id="26" name="Image9"/>
+                          <wp:inline distT="0" distB="0" distL="0" distR="0" wp14:anchorId="32511680" wp14:editId="3F2CB583">
+                            <wp:extent cx="4848225" cy="2906395"/>
+                            <wp:effectExtent l="0" t="0" r="9525" b="8255"/>
+                            <wp:docPr id="3" name="Picture 3"/>
                             <wp:cNvGraphicFramePr>
                               <a:graphicFrameLocks xmlns:a="http://schemas.openxmlformats.org/drawingml/2006/main" noChangeAspect="1"/>
                             </wp:cNvGraphicFramePr>
@@ -2020,13 +2137,20 @@
                               <a:graphicData uri="http://schemas.openxmlformats.org/drawingml/2006/picture">
                                 <pic:pic xmlns:pic="http://schemas.openxmlformats.org/drawingml/2006/picture">
                                   <pic:nvPicPr>
-                                    <pic:cNvPr id="26" name="Image9"/>
+                                    <pic:cNvPr id="0" name="Picture 2"/>
                                     <pic:cNvPicPr>
                                       <a:picLocks noChangeAspect="1" noChangeArrowheads="1"/>
                                     </pic:cNvPicPr>
                                   </pic:nvPicPr>
                                   <pic:blipFill>
-                                    <a:blip r:embed="rId15"/>
+                                    <a:blip r:embed="rId16">
+                                      <a:extLst>
+                                        <a:ext uri="{28A0092B-C50C-407E-A947-70E740481C1C}">
+                                          <a14:useLocalDpi xmlns:a14="http://schemas.microsoft.com/office/drawing/2010/main" val="0"/>
+                                        </a:ext>
+                                      </a:extLst>
+                                    </a:blip>
+                                    <a:srcRect/>
                                     <a:stretch>
                                       <a:fillRect/>
                                     </a:stretch>
@@ -2034,11 +2158,15 @@
                                   <pic:spPr bwMode="auto">
                                     <a:xfrm>
                                       <a:off x="0" y="0"/>
-                                      <a:ext cx="4838065" cy="3592830"/>
+                                      <a:ext cx="4848225" cy="2906395"/>
                                     </a:xfrm>
                                     <a:prstGeom prst="rect">
                                       <a:avLst/>
                                     </a:prstGeom>
+                                    <a:noFill/>
+                                    <a:ln>
+                                      <a:noFill/>
+                                    </a:ln>
                                   </pic:spPr>
                                 </pic:pic>
                               </a:graphicData>
@@ -2062,16 +2190,13 @@
                         <w:rPr>
                           <w:noProof/>
                         </w:rPr>
-                        <w:t>9</w:t>
+                        <w:t>10</w:t>
                       </w:r>
                       <w:r>
                         <w:fldChar w:fldCharType="end"/>
                       </w:r>
                       <w:r>
-                        <w:t xml:space="preserve">: </w:t>
-                      </w:r>
-                      <w:r>
-                        <w:t>Simulation screen: ramp up</w:t>
+                        <w:t>: Simulation screen: Machine running normally</w:t>
                       </w:r>
                     </w:p>
                   </w:txbxContent>
@@ -2083,234 +2208,15 @@
         </mc:AlternateContent>
       </w:r>
       <w:r>
-        <w:rPr>
-          <w:noProof/>
-        </w:rPr>
-        <mc:AlternateContent>
-          <mc:Choice Requires="wps">
-            <w:drawing>
-              <wp:anchor distT="0" distB="0" distL="0" distR="0" simplePos="0" relativeHeight="20" behindDoc="0" locked="0" layoutInCell="0" allowOverlap="1" wp14:anchorId="479CDA69" wp14:editId="479CDA6A">
-                <wp:simplePos x="0" y="0"/>
-                <wp:positionH relativeFrom="column">
-                  <wp:posOffset>709295</wp:posOffset>
-                </wp:positionH>
-                <wp:positionV relativeFrom="paragraph">
-                  <wp:posOffset>4260215</wp:posOffset>
-                </wp:positionV>
-                <wp:extent cx="4852035" cy="3895090"/>
-                <wp:effectExtent l="0" t="0" r="0" b="0"/>
-                <wp:wrapTopAndBottom/>
-                <wp:docPr id="28" name="Frame10"/>
-                <wp:cNvGraphicFramePr/>
-                <a:graphic xmlns:a="http://schemas.openxmlformats.org/drawingml/2006/main">
-                  <a:graphicData uri="http://schemas.microsoft.com/office/word/2010/wordprocessingShape">
-                    <wps:wsp>
-                      <wps:cNvSpPr txBox="1"/>
-                      <wps:spPr>
-                        <a:xfrm>
-                          <a:off x="0" y="0"/>
-                          <a:ext cx="4852035" cy="3895090"/>
-                        </a:xfrm>
-                        <a:prstGeom prst="rect">
-                          <a:avLst/>
-                        </a:prstGeom>
-                        <a:solidFill>
-                          <a:srgbClr val="FFFFFF"/>
-                        </a:solidFill>
-                      </wps:spPr>
-                      <wps:txbx>
-                        <w:txbxContent>
-                          <w:p>
-                            <w:pPr>
-                              <w:pStyle w:val="Figure"/>
-                            </w:pPr>
-                            <w:r>
-                              <w:rPr>
-                                <w:noProof/>
-                              </w:rPr>
-                              <w:drawing>
-                                <wp:inline distT="0" distB="0" distL="0" distR="0" wp14:anchorId="479CDA87" wp14:editId="479CDA88">
-                                  <wp:extent cx="4852035" cy="3567430"/>
-                                  <wp:effectExtent l="0" t="0" r="0" b="0"/>
-                                  <wp:docPr id="29" name="Image10"/>
-                                  <wp:cNvGraphicFramePr>
-                                    <a:graphicFrameLocks xmlns:a="http://schemas.openxmlformats.org/drawingml/2006/main" noChangeAspect="1"/>
-                                  </wp:cNvGraphicFramePr>
-                                  <a:graphic xmlns:a="http://schemas.openxmlformats.org/drawingml/2006/main">
-                                    <a:graphicData uri="http://schemas.openxmlformats.org/drawingml/2006/picture">
-                                      <pic:pic xmlns:pic="http://schemas.openxmlformats.org/drawingml/2006/picture">
-                                        <pic:nvPicPr>
-                                          <pic:cNvPr id="29" name="Image10"/>
-                                          <pic:cNvPicPr>
-                                            <a:picLocks noChangeAspect="1" noChangeArrowheads="1"/>
-                                          </pic:cNvPicPr>
-                                        </pic:nvPicPr>
-                                        <pic:blipFill>
-                                          <a:blip r:embed="rId16"/>
-                                          <a:stretch>
-                                            <a:fillRect/>
-                                          </a:stretch>
-                                        </pic:blipFill>
-                                        <pic:spPr bwMode="auto">
-                                          <a:xfrm>
-                                            <a:off x="0" y="0"/>
-                                            <a:ext cx="4852035" cy="3567430"/>
-                                          </a:xfrm>
-                                          <a:prstGeom prst="rect">
-                                            <a:avLst/>
-                                          </a:prstGeom>
-                                        </pic:spPr>
-                                      </pic:pic>
-                                    </a:graphicData>
-                                  </a:graphic>
-                                </wp:inline>
-                              </w:drawing>
-                            </w:r>
-                            <w:r>
-                              <w:t xml:space="preserve">Figure </w:t>
-                            </w:r>
-                            <w:r>
-                              <w:fldChar w:fldCharType="begin"/>
-                            </w:r>
-                            <w:r>
-                              <w:instrText>SEQ Figure \* ARABIC</w:instrText>
-                            </w:r>
-                            <w:r>
-                              <w:fldChar w:fldCharType="separate"/>
-                            </w:r>
-                            <w:r>
-                              <w:rPr>
-                                <w:noProof/>
-                              </w:rPr>
-                              <w:t>10</w:t>
-                            </w:r>
-                            <w:r>
-                              <w:fldChar w:fldCharType="end"/>
-                            </w:r>
-                            <w:r>
-                              <w:t>: Simulation screen: Machine running normally</w:t>
-                            </w:r>
-                          </w:p>
-                        </w:txbxContent>
-                      </wps:txbx>
-                      <wps:bodyPr lIns="0" tIns="0" rIns="0" bIns="0" anchor="t">
-                        <a:noAutofit/>
-                      </wps:bodyPr>
-                    </wps:wsp>
-                  </a:graphicData>
-                </a:graphic>
-              </wp:anchor>
-            </w:drawing>
-          </mc:Choice>
-          <mc:Fallback>
-            <w:pict>
-              <v:shape w14:anchorId="479CDA69" id="Frame10" o:spid="_x0000_s1033" type="#_x0000_t202" style="position:absolute;margin-left:55.85pt;margin-top:335.45pt;width:382.05pt;height:306.7pt;z-index:20;visibility:visible;mso-wrap-style:square;mso-wrap-distance-left:0;mso-wrap-distance-top:0;mso-wrap-distance-right:0;mso-wrap-distance-bottom:0;mso-position-horizontal:absolute;mso-position-horizontal-relative:text;mso-position-vertical:absolute;mso-position-vertical-relative:text;v-text-anchor:top" o:gfxdata="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" o:allowincell="f" stroked="f">
-                <v:textbox inset="0,0,0,0">
-                  <w:txbxContent>
-                    <w:p>
-                      <w:pPr>
-                        <w:pStyle w:val="Figure"/>
-                      </w:pPr>
-                      <w:r>
-                        <w:rPr>
-                          <w:noProof/>
-                        </w:rPr>
-                        <w:drawing>
-                          <wp:inline distT="0" distB="0" distL="0" distR="0" wp14:anchorId="479CDA87" wp14:editId="479CDA88">
-                            <wp:extent cx="4852035" cy="3567430"/>
-                            <wp:effectExtent l="0" t="0" r="0" b="0"/>
-                            <wp:docPr id="29" name="Image10"/>
-                            <wp:cNvGraphicFramePr>
-                              <a:graphicFrameLocks xmlns:a="http://schemas.openxmlformats.org/drawingml/2006/main" noChangeAspect="1"/>
-                            </wp:cNvGraphicFramePr>
-                            <a:graphic xmlns:a="http://schemas.openxmlformats.org/drawingml/2006/main">
-                              <a:graphicData uri="http://schemas.openxmlformats.org/drawingml/2006/picture">
-                                <pic:pic xmlns:pic="http://schemas.openxmlformats.org/drawingml/2006/picture">
-                                  <pic:nvPicPr>
-                                    <pic:cNvPr id="29" name="Image10"/>
-                                    <pic:cNvPicPr>
-                                      <a:picLocks noChangeAspect="1" noChangeArrowheads="1"/>
-                                    </pic:cNvPicPr>
-                                  </pic:nvPicPr>
-                                  <pic:blipFill>
-                                    <a:blip r:embed="rId16"/>
-                                    <a:stretch>
-                                      <a:fillRect/>
-                                    </a:stretch>
-                                  </pic:blipFill>
-                                  <pic:spPr bwMode="auto">
-                                    <a:xfrm>
-                                      <a:off x="0" y="0"/>
-                                      <a:ext cx="4852035" cy="3567430"/>
-                                    </a:xfrm>
-                                    <a:prstGeom prst="rect">
-                                      <a:avLst/>
-                                    </a:prstGeom>
-                                  </pic:spPr>
-                                </pic:pic>
-                              </a:graphicData>
-                            </a:graphic>
-                          </wp:inline>
-                        </w:drawing>
-                      </w:r>
-                      <w:r>
-                        <w:t xml:space="preserve">Figure </w:t>
-                      </w:r>
-                      <w:r>
-                        <w:fldChar w:fldCharType="begin"/>
-                      </w:r>
-                      <w:r>
-                        <w:instrText>SEQ Figure \* ARABIC</w:instrText>
-                      </w:r>
-                      <w:r>
-                        <w:fldChar w:fldCharType="separate"/>
-                      </w:r>
-                      <w:r>
-                        <w:rPr>
-                          <w:noProof/>
-                        </w:rPr>
-                        <w:t>10</w:t>
-                      </w:r>
-                      <w:r>
-                        <w:fldChar w:fldCharType="end"/>
-                      </w:r>
-                      <w:r>
-                        <w:t>: Simulation screen: Machine running normally</w:t>
-                      </w:r>
-                    </w:p>
-                  </w:txbxContent>
-                </v:textbox>
-                <w10:wrap type="topAndBottom"/>
-              </v:shape>
-            </w:pict>
-          </mc:Fallback>
-        </mc:AlternateContent>
-      </w:r>
-    </w:p>
-    <w:p>
-      <w:pPr>
-        <w:pStyle w:val="BodyText"/>
-      </w:pPr>
-      <w:r>
         <w:t xml:space="preserve">Note that although the screens are only replicas of the actual FlowLite screens, all the buttons and controls are ACTIVE on the simulation, </w:t>
       </w:r>
       <w:proofErr w:type="gramStart"/>
       <w:r>
-        <w:t>as lon</w:t>
-      </w:r>
-      <w:r>
-        <w:t>g as</w:t>
+        <w:t>as long as</w:t>
       </w:r>
       <w:proofErr w:type="gramEnd"/>
       <w:r>
-        <w:t xml:space="preserve"> the FlowLite machine is connected by USB.  The </w:t>
-      </w:r>
-      <w:r>
-        <w:lastRenderedPageBreak/>
-        <w:t>Simulation can be used when the FlowLite screen is unavailable and for testing.  All the controls on the Simulation screens should exactly replicate the actions taken when pushing buttons on the actual Fl</w:t>
-      </w:r>
-      <w:r>
-        <w:t xml:space="preserve">owLite screen.  The rotary knobs to control FiO2 and Baby Pressure are not replicated in the “Simulation” screens. </w:t>
+        <w:t xml:space="preserve"> the FlowLite machine is connected by USB.  The Simulation can be used when the FlowLite screen is unavailable and for testing.  All the controls on the Simulation screens should exactly replicate the actions taken when pushing buttons on the actual FlowLite screen.  The rotary knobs to control FiO2 and Baby Pressure are not replicated in the “Simulation” screens. </w:t>
       </w:r>
     </w:p>
     <w:sectPr>
@@ -3173,7 +3079,6 @@
     <w:rPr>
       <w:color w:val="000080"/>
       <w:u w:val="single"/>
-      <w:lang/>
     </w:rPr>
   </w:style>
   <w:style w:type="character" w:customStyle="1" w:styleId="NumberingSymbols">

</xml_diff>